<commit_message>
updated work on IoT
</commit_message>
<xml_diff>
--- a/Advanced Network Engineering/55-600123 Adv Network Eng CW2_2018-19 resit.docx
+++ b/Advanced Network Engineering/55-600123 Adv Network Eng CW2_2018-19 resit.docx
@@ -1,6 +1,6 @@
 
 <file path=word/document.xml><?xml version="1.0" encoding="utf-8"?>
-<w:document xmlns:wpc="http://schemas.microsoft.com/office/word/2010/wordprocessingCanvas" xmlns:mc="http://schemas.openxmlformats.org/markup-compatibility/2006" xmlns:o="urn:schemas-microsoft-com:office:office" xmlns:r="http://schemas.openxmlformats.org/officeDocument/2006/relationships" xmlns:m="http://schemas.openxmlformats.org/officeDocument/2006/math" xmlns:v="urn:schemas-microsoft-com:vml" xmlns:wp14="http://schemas.microsoft.com/office/word/2010/wordprocessingDrawing" xmlns:wp="http://schemas.openxmlformats.org/drawingml/2006/wordprocessingDrawing" xmlns:w10="urn:schemas-microsoft-com:office:word" xmlns:w="http://schemas.openxmlformats.org/wordprocessingml/2006/main" xmlns:w14="http://schemas.microsoft.com/office/word/2010/wordml" xmlns:wpg="http://schemas.microsoft.com/office/word/2010/wordprocessingGroup" xmlns:wpi="http://schemas.microsoft.com/office/word/2010/wordprocessingInk" xmlns:wne="http://schemas.microsoft.com/office/word/2006/wordml" xmlns:wps="http://schemas.microsoft.com/office/word/2010/wordprocessingShape" mc:Ignorable="w14 wp14">
+<w:document xmlns:wpc="http://schemas.microsoft.com/office/word/2010/wordprocessingCanvas" xmlns:cx="http://schemas.microsoft.com/office/drawing/2014/chartex" xmlns:cx1="http://schemas.microsoft.com/office/drawing/2015/9/8/chartex" xmlns:cx2="http://schemas.microsoft.com/office/drawing/2015/10/21/chartex" xmlns:cx3="http://schemas.microsoft.com/office/drawing/2016/5/9/chartex" xmlns:cx4="http://schemas.microsoft.com/office/drawing/2016/5/10/chartex" xmlns:cx5="http://schemas.microsoft.com/office/drawing/2016/5/11/chartex" xmlns:cx6="http://schemas.microsoft.com/office/drawing/2016/5/12/chartex" xmlns:cx7="http://schemas.microsoft.com/office/drawing/2016/5/13/chartex" xmlns:cx8="http://schemas.microsoft.com/office/drawing/2016/5/14/chartex" xmlns:mc="http://schemas.openxmlformats.org/markup-compatibility/2006" xmlns:aink="http://schemas.microsoft.com/office/drawing/2016/ink" xmlns:am3d="http://schemas.microsoft.com/office/drawing/2017/model3d" xmlns:o="urn:schemas-microsoft-com:office:office" xmlns:r="http://schemas.openxmlformats.org/officeDocument/2006/relationships" xmlns:m="http://schemas.openxmlformats.org/officeDocument/2006/math" xmlns:v="urn:schemas-microsoft-com:vml" xmlns:wp14="http://schemas.microsoft.com/office/word/2010/wordprocessingDrawing" xmlns:wp="http://schemas.openxmlformats.org/drawingml/2006/wordprocessingDrawing" xmlns:w10="urn:schemas-microsoft-com:office:word" xmlns:w="http://schemas.openxmlformats.org/wordprocessingml/2006/main" xmlns:w14="http://schemas.microsoft.com/office/word/2010/wordml" xmlns:w15="http://schemas.microsoft.com/office/word/2012/wordml" xmlns:w16cid="http://schemas.microsoft.com/office/word/2016/wordml/cid" xmlns:w16se="http://schemas.microsoft.com/office/word/2015/wordml/symex" xmlns:wpg="http://schemas.microsoft.com/office/word/2010/wordprocessingGroup" xmlns:wpi="http://schemas.microsoft.com/office/word/2010/wordprocessingInk" xmlns:wne="http://schemas.microsoft.com/office/word/2006/wordml" xmlns:wps="http://schemas.microsoft.com/office/word/2010/wordprocessingShape" mc:Ignorable="w14 w15 w16se w16cid wp14">
   <w:body>
     <w:p>
       <w:pPr>
@@ -298,18 +298,8 @@
           <w:sz w:val="22"/>
           <w:szCs w:val="22"/>
         </w:rPr>
-        <w:t>–</w:t>
-      </w:r>
-      <w:proofErr w:type="spellStart"/>
-      <w:r>
-        <w:rPr>
-          <w:rFonts w:ascii="Courier New" w:hAnsi="Courier New" w:cs="Courier New"/>
-          <w:sz w:val="22"/>
-          <w:szCs w:val="22"/>
-        </w:rPr>
-        <w:t>i</w:t>
-      </w:r>
-      <w:proofErr w:type="spellEnd"/>
+        <w:t>–i</w:t>
+      </w:r>
       <w:r>
         <w:rPr>
           <w:rFonts w:asciiTheme="minorHAnsi" w:hAnsiTheme="minorHAnsi" w:cstheme="minorHAnsi"/>
@@ -361,6 +351,95 @@
         </w:rPr>
         <w:t xml:space="preserve"> marks)</w:t>
       </w:r>
+    </w:p>
+    <w:p>
+      <w:pPr>
+        <w:pStyle w:val="ListParagraph"/>
+        <w:ind w:left="360"/>
+        <w:jc w:val="both"/>
+        <w:rPr>
+          <w:rFonts w:asciiTheme="minorHAnsi" w:hAnsiTheme="minorHAnsi" w:cstheme="minorHAnsi"/>
+          <w:bCs/>
+          <w:sz w:val="22"/>
+          <w:szCs w:val="22"/>
+        </w:rPr>
+      </w:pPr>
+      <w:r>
+        <w:rPr>
+          <w:noProof/>
+        </w:rPr>
+        <w:drawing>
+          <wp:inline distT="0" distB="0" distL="0" distR="0" wp14:anchorId="2B901629" wp14:editId="51AEFEE8">
+            <wp:extent cx="5149850" cy="3242945"/>
+            <wp:effectExtent l="0" t="0" r="0" b="0"/>
+            <wp:docPr id="2" name="Picture 2"/>
+            <wp:cNvGraphicFramePr/>
+            <a:graphic xmlns:a="http://schemas.openxmlformats.org/drawingml/2006/main">
+              <a:graphicData uri="http://schemas.openxmlformats.org/drawingml/2006/picture">
+                <pic:pic xmlns:pic="http://schemas.openxmlformats.org/drawingml/2006/picture">
+                  <pic:nvPicPr>
+                    <pic:cNvPr id="2" name="Picture 2"/>
+                    <pic:cNvPicPr/>
+                  </pic:nvPicPr>
+                  <pic:blipFill>
+                    <a:blip r:embed="rId7"/>
+                    <a:stretch>
+                      <a:fillRect/>
+                    </a:stretch>
+                  </pic:blipFill>
+                  <pic:spPr>
+                    <a:xfrm>
+                      <a:off x="0" y="0"/>
+                      <a:ext cx="5149850" cy="3242945"/>
+                    </a:xfrm>
+                    <a:prstGeom prst="rect">
+                      <a:avLst/>
+                    </a:prstGeom>
+                  </pic:spPr>
+                </pic:pic>
+              </a:graphicData>
+            </a:graphic>
+          </wp:inline>
+        </w:drawing>
+      </w:r>
+    </w:p>
+    <w:p>
+      <w:pPr>
+        <w:pStyle w:val="ListParagraph"/>
+        <w:ind w:left="360"/>
+        <w:jc w:val="both"/>
+        <w:rPr>
+          <w:rFonts w:asciiTheme="minorHAnsi" w:hAnsiTheme="minorHAnsi" w:cstheme="minorHAnsi"/>
+          <w:bCs/>
+          <w:sz w:val="22"/>
+          <w:szCs w:val="22"/>
+        </w:rPr>
+      </w:pPr>
+    </w:p>
+    <w:p>
+      <w:pPr>
+        <w:pStyle w:val="ListParagraph"/>
+        <w:tabs>
+          <w:tab w:val="left" w:pos="567"/>
+        </w:tabs>
+        <w:ind w:left="360"/>
+      </w:pPr>
+      <w:r>
+        <w:t>The purpose of the -f switch for ping is to set a do not fragment flag in the packet header. The purpose of the -i switch is to set a time to live on the packet.</w:t>
+      </w:r>
+    </w:p>
+    <w:p>
+      <w:pPr>
+        <w:pStyle w:val="ListParagraph"/>
+        <w:ind w:left="360"/>
+        <w:jc w:val="both"/>
+        <w:rPr>
+          <w:rFonts w:asciiTheme="minorHAnsi" w:hAnsiTheme="minorHAnsi" w:cstheme="minorHAnsi"/>
+          <w:bCs/>
+          <w:sz w:val="22"/>
+          <w:szCs w:val="22"/>
+        </w:rPr>
+      </w:pPr>
     </w:p>
     <w:p>
       <w:pPr>
@@ -420,65 +499,135 @@
           <w:sz w:val="22"/>
           <w:szCs w:val="22"/>
         </w:rPr>
+        <w:t xml:space="preserve"> MicroS</w:t>
+      </w:r>
+      <w:r>
+        <w:rPr>
+          <w:rFonts w:asciiTheme="minorHAnsi" w:hAnsiTheme="minorHAnsi" w:cstheme="minorHAnsi"/>
+          <w:sz w:val="22"/>
+          <w:szCs w:val="22"/>
+        </w:rPr>
+        <w:t>canne</w:t>
+      </w:r>
+      <w:r>
+        <w:rPr>
+          <w:rFonts w:asciiTheme="minorHAnsi" w:hAnsiTheme="minorHAnsi" w:cstheme="minorHAnsi"/>
+          <w:sz w:val="22"/>
+          <w:szCs w:val="22"/>
+        </w:rPr>
+        <w:t>r</w:t>
+      </w:r>
+      <w:r>
+        <w:rPr>
+          <w:rFonts w:asciiTheme="minorHAnsi" w:hAnsiTheme="minorHAnsi" w:cstheme="minorHAnsi"/>
+          <w:sz w:val="22"/>
+          <w:szCs w:val="22"/>
+        </w:rPr>
+        <w:t xml:space="preserve"> cable tester gave an out of spec </w:t>
+      </w:r>
+      <w:r>
+        <w:rPr>
+          <w:rFonts w:asciiTheme="minorHAnsi" w:hAnsiTheme="minorHAnsi" w:cstheme="minorHAnsi"/>
+          <w:sz w:val="22"/>
+          <w:szCs w:val="22"/>
+        </w:rPr>
+        <w:t xml:space="preserve">result of </w:t>
+      </w:r>
+      <w:r>
+        <w:rPr>
+          <w:rFonts w:asciiTheme="minorHAnsi" w:hAnsiTheme="minorHAnsi" w:cstheme="minorHAnsi"/>
+          <w:sz w:val="22"/>
+          <w:szCs w:val="22"/>
+        </w:rPr>
+        <w:t>110</w:t>
+      </w:r>
+      <w:r>
+        <w:rPr>
+          <w:rFonts w:asciiTheme="minorHAnsi" w:hAnsiTheme="minorHAnsi" w:cstheme="minorHAnsi"/>
+          <w:sz w:val="22"/>
+          <w:szCs w:val="22"/>
+        </w:rPr>
+        <w:t xml:space="preserve">m for </w:t>
+      </w:r>
+      <w:r>
+        <w:rPr>
+          <w:rFonts w:asciiTheme="minorHAnsi" w:hAnsiTheme="minorHAnsi" w:cstheme="minorHAnsi"/>
+          <w:sz w:val="22"/>
+          <w:szCs w:val="22"/>
+        </w:rPr>
+        <w:t xml:space="preserve">the </w:t>
+      </w:r>
+      <w:r>
+        <w:rPr>
+          <w:rFonts w:asciiTheme="minorHAnsi" w:hAnsiTheme="minorHAnsi" w:cstheme="minorHAnsi"/>
+          <w:sz w:val="22"/>
+          <w:szCs w:val="22"/>
+        </w:rPr>
+        <w:t xml:space="preserve">length of </w:t>
+      </w:r>
+      <w:r>
+        <w:rPr>
+          <w:rFonts w:asciiTheme="minorHAnsi" w:hAnsiTheme="minorHAnsi" w:cstheme="minorHAnsi"/>
+          <w:sz w:val="22"/>
+          <w:szCs w:val="22"/>
+        </w:rPr>
+        <w:t xml:space="preserve">the cable </w:t>
+      </w:r>
+      <w:r>
+        <w:rPr>
+          <w:rFonts w:asciiTheme="minorHAnsi" w:hAnsiTheme="minorHAnsi" w:cstheme="minorHAnsi"/>
+          <w:sz w:val="22"/>
+          <w:szCs w:val="22"/>
+        </w:rPr>
+        <w:t xml:space="preserve">between </w:t>
+      </w:r>
+      <w:r>
+        <w:rPr>
+          <w:rFonts w:asciiTheme="minorHAnsi" w:hAnsiTheme="minorHAnsi" w:cstheme="minorHAnsi"/>
+          <w:sz w:val="22"/>
+          <w:szCs w:val="22"/>
+        </w:rPr>
+        <w:t xml:space="preserve">a </w:t>
+      </w:r>
+      <w:r>
+        <w:rPr>
+          <w:rFonts w:asciiTheme="minorHAnsi" w:hAnsiTheme="minorHAnsi" w:cstheme="minorHAnsi"/>
+          <w:sz w:val="22"/>
+          <w:szCs w:val="22"/>
+        </w:rPr>
+        <w:t>bench</w:t>
+      </w:r>
+      <w:r>
+        <w:rPr>
+          <w:rFonts w:asciiTheme="minorHAnsi" w:hAnsiTheme="minorHAnsi" w:cstheme="minorHAnsi"/>
+          <w:sz w:val="22"/>
+          <w:szCs w:val="22"/>
+        </w:rPr>
         <w:t xml:space="preserve"> </w:t>
       </w:r>
-      <w:proofErr w:type="spellStart"/>
-      <w:r>
-        <w:rPr>
-          <w:rFonts w:asciiTheme="minorHAnsi" w:hAnsiTheme="minorHAnsi" w:cstheme="minorHAnsi"/>
-          <w:sz w:val="22"/>
-          <w:szCs w:val="22"/>
-        </w:rPr>
-        <w:t>MicroS</w:t>
-      </w:r>
-      <w:r>
-        <w:rPr>
-          <w:rFonts w:asciiTheme="minorHAnsi" w:hAnsiTheme="minorHAnsi" w:cstheme="minorHAnsi"/>
-          <w:sz w:val="22"/>
-          <w:szCs w:val="22"/>
-        </w:rPr>
-        <w:t>canne</w:t>
-      </w:r>
-      <w:r>
-        <w:rPr>
-          <w:rFonts w:asciiTheme="minorHAnsi" w:hAnsiTheme="minorHAnsi" w:cstheme="minorHAnsi"/>
-          <w:sz w:val="22"/>
-          <w:szCs w:val="22"/>
-        </w:rPr>
-        <w:t>r</w:t>
-      </w:r>
-      <w:proofErr w:type="spellEnd"/>
-      <w:r>
-        <w:rPr>
-          <w:rFonts w:asciiTheme="minorHAnsi" w:hAnsiTheme="minorHAnsi" w:cstheme="minorHAnsi"/>
-          <w:sz w:val="22"/>
-          <w:szCs w:val="22"/>
-        </w:rPr>
-        <w:t xml:space="preserve"> cable tester gave an out of spec </w:t>
-      </w:r>
-      <w:r>
-        <w:rPr>
-          <w:rFonts w:asciiTheme="minorHAnsi" w:hAnsiTheme="minorHAnsi" w:cstheme="minorHAnsi"/>
-          <w:sz w:val="22"/>
-          <w:szCs w:val="22"/>
-        </w:rPr>
-        <w:t xml:space="preserve">result of </w:t>
-      </w:r>
-      <w:r>
-        <w:rPr>
-          <w:rFonts w:asciiTheme="minorHAnsi" w:hAnsiTheme="minorHAnsi" w:cstheme="minorHAnsi"/>
-          <w:sz w:val="22"/>
-          <w:szCs w:val="22"/>
-        </w:rPr>
-        <w:t>110</w:t>
-      </w:r>
-      <w:r>
-        <w:rPr>
-          <w:rFonts w:asciiTheme="minorHAnsi" w:hAnsiTheme="minorHAnsi" w:cstheme="minorHAnsi"/>
-          <w:sz w:val="22"/>
-          <w:szCs w:val="22"/>
-        </w:rPr>
-        <w:t xml:space="preserve">m for </w:t>
+      <w:r>
+        <w:rPr>
+          <w:rFonts w:asciiTheme="minorHAnsi" w:hAnsiTheme="minorHAnsi" w:cstheme="minorHAnsi"/>
+          <w:sz w:val="22"/>
+          <w:szCs w:val="22"/>
+        </w:rPr>
+        <w:t>socket</w:t>
+      </w:r>
+      <w:r>
+        <w:rPr>
+          <w:rFonts w:asciiTheme="minorHAnsi" w:hAnsiTheme="minorHAnsi" w:cstheme="minorHAnsi"/>
+          <w:sz w:val="22"/>
+          <w:szCs w:val="22"/>
+        </w:rPr>
+        <w:t xml:space="preserve"> 28</w:t>
+      </w:r>
+      <w:r>
+        <w:rPr>
+          <w:rFonts w:asciiTheme="minorHAnsi" w:hAnsiTheme="minorHAnsi" w:cstheme="minorHAnsi"/>
+          <w:sz w:val="22"/>
+          <w:szCs w:val="22"/>
+        </w:rPr>
+        <w:t xml:space="preserve"> and </w:t>
       </w:r>
       <w:r>
         <w:rPr>
@@ -494,39 +643,95 @@
           <w:sz w:val="22"/>
           <w:szCs w:val="22"/>
         </w:rPr>
-        <w:t xml:space="preserve">length of </w:t>
-      </w:r>
-      <w:r>
-        <w:rPr>
-          <w:rFonts w:asciiTheme="minorHAnsi" w:hAnsiTheme="minorHAnsi" w:cstheme="minorHAnsi"/>
-          <w:sz w:val="22"/>
-          <w:szCs w:val="22"/>
-        </w:rPr>
-        <w:t xml:space="preserve">the cable </w:t>
-      </w:r>
-      <w:r>
-        <w:rPr>
-          <w:rFonts w:asciiTheme="minorHAnsi" w:hAnsiTheme="minorHAnsi" w:cstheme="minorHAnsi"/>
-          <w:sz w:val="22"/>
-          <w:szCs w:val="22"/>
-        </w:rPr>
-        <w:t xml:space="preserve">between </w:t>
-      </w:r>
-      <w:r>
-        <w:rPr>
-          <w:rFonts w:asciiTheme="minorHAnsi" w:hAnsiTheme="minorHAnsi" w:cstheme="minorHAnsi"/>
-          <w:sz w:val="22"/>
-          <w:szCs w:val="22"/>
-        </w:rPr>
-        <w:t xml:space="preserve">a </w:t>
-      </w:r>
-      <w:r>
-        <w:rPr>
-          <w:rFonts w:asciiTheme="minorHAnsi" w:hAnsiTheme="minorHAnsi" w:cstheme="minorHAnsi"/>
-          <w:sz w:val="22"/>
-          <w:szCs w:val="22"/>
-        </w:rPr>
-        <w:t>bench</w:t>
+        <w:t xml:space="preserve">hub room. </w:t>
+      </w:r>
+      <w:r>
+        <w:rPr>
+          <w:rFonts w:asciiTheme="minorHAnsi" w:hAnsiTheme="minorHAnsi" w:cstheme="minorHAnsi"/>
+          <w:sz w:val="22"/>
+          <w:szCs w:val="22"/>
+        </w:rPr>
+        <w:t xml:space="preserve">If </w:t>
+      </w:r>
+      <w:r>
+        <w:rPr>
+          <w:rFonts w:asciiTheme="minorHAnsi" w:hAnsiTheme="minorHAnsi" w:cstheme="minorHAnsi"/>
+          <w:sz w:val="22"/>
+          <w:szCs w:val="22"/>
+        </w:rPr>
+        <w:t>the incorrect NVP setting was 74</w:t>
+      </w:r>
+      <w:r>
+        <w:rPr>
+          <w:rFonts w:asciiTheme="minorHAnsi" w:hAnsiTheme="minorHAnsi" w:cstheme="minorHAnsi"/>
+          <w:sz w:val="22"/>
+          <w:szCs w:val="22"/>
+        </w:rPr>
+        <w:t xml:space="preserve">% and the actual </w:t>
+      </w:r>
+      <w:r>
+        <w:rPr>
+          <w:rFonts w:asciiTheme="minorHAnsi" w:hAnsiTheme="minorHAnsi" w:cstheme="minorHAnsi"/>
+          <w:sz w:val="22"/>
+          <w:szCs w:val="22"/>
+        </w:rPr>
+        <w:t xml:space="preserve">cable length </w:t>
+      </w:r>
+      <w:r>
+        <w:rPr>
+          <w:rFonts w:asciiTheme="minorHAnsi" w:hAnsiTheme="minorHAnsi" w:cstheme="minorHAnsi"/>
+          <w:sz w:val="22"/>
+          <w:szCs w:val="22"/>
+        </w:rPr>
+        <w:t>is 96</w:t>
+      </w:r>
+      <w:r>
+        <w:rPr>
+          <w:rFonts w:asciiTheme="minorHAnsi" w:hAnsiTheme="minorHAnsi" w:cstheme="minorHAnsi"/>
+          <w:sz w:val="22"/>
+          <w:szCs w:val="22"/>
+        </w:rPr>
+        <w:t>m</w:t>
+      </w:r>
+      <w:r>
+        <w:rPr>
+          <w:rFonts w:asciiTheme="minorHAnsi" w:hAnsiTheme="minorHAnsi" w:cstheme="minorHAnsi"/>
+          <w:sz w:val="22"/>
+          <w:szCs w:val="22"/>
+        </w:rPr>
+        <w:t>,</w:t>
+      </w:r>
+      <w:r>
+        <w:rPr>
+          <w:rFonts w:asciiTheme="minorHAnsi" w:hAnsiTheme="minorHAnsi" w:cstheme="minorHAnsi"/>
+          <w:sz w:val="22"/>
+          <w:szCs w:val="22"/>
+        </w:rPr>
+        <w:t xml:space="preserve"> calculate </w:t>
+      </w:r>
+      <w:r>
+        <w:rPr>
+          <w:rFonts w:asciiTheme="minorHAnsi" w:hAnsiTheme="minorHAnsi" w:cstheme="minorHAnsi"/>
+          <w:sz w:val="22"/>
+          <w:szCs w:val="22"/>
+        </w:rPr>
+        <w:t xml:space="preserve">the correct NVP value </w:t>
+      </w:r>
+      <w:r>
+        <w:rPr>
+          <w:rFonts w:asciiTheme="minorHAnsi" w:hAnsiTheme="minorHAnsi" w:cstheme="minorHAnsi"/>
+          <w:sz w:val="22"/>
+          <w:szCs w:val="22"/>
+        </w:rPr>
+        <w:t>needed to</w:t>
+      </w:r>
+      <w:r>
+        <w:rPr>
+          <w:rFonts w:asciiTheme="minorHAnsi" w:hAnsiTheme="minorHAnsi" w:cstheme="minorHAnsi"/>
+          <w:sz w:val="22"/>
+          <w:szCs w:val="22"/>
+        </w:rPr>
+        <w:t xml:space="preserve"> calibrate the instrument.</w:t>
       </w:r>
       <w:r>
         <w:rPr>
@@ -542,142 +747,6 @@
           <w:sz w:val="22"/>
           <w:szCs w:val="22"/>
         </w:rPr>
-        <w:t>socket</w:t>
-      </w:r>
-      <w:r>
-        <w:rPr>
-          <w:rFonts w:asciiTheme="minorHAnsi" w:hAnsiTheme="minorHAnsi" w:cstheme="minorHAnsi"/>
-          <w:sz w:val="22"/>
-          <w:szCs w:val="22"/>
-        </w:rPr>
-        <w:t xml:space="preserve"> 28</w:t>
-      </w:r>
-      <w:r>
-        <w:rPr>
-          <w:rFonts w:asciiTheme="minorHAnsi" w:hAnsiTheme="minorHAnsi" w:cstheme="minorHAnsi"/>
-          <w:sz w:val="22"/>
-          <w:szCs w:val="22"/>
-        </w:rPr>
-        <w:t xml:space="preserve"> and </w:t>
-      </w:r>
-      <w:r>
-        <w:rPr>
-          <w:rFonts w:asciiTheme="minorHAnsi" w:hAnsiTheme="minorHAnsi" w:cstheme="minorHAnsi"/>
-          <w:sz w:val="22"/>
-          <w:szCs w:val="22"/>
-        </w:rPr>
-        <w:t xml:space="preserve">the </w:t>
-      </w:r>
-      <w:r>
-        <w:rPr>
-          <w:rFonts w:asciiTheme="minorHAnsi" w:hAnsiTheme="minorHAnsi" w:cstheme="minorHAnsi"/>
-          <w:sz w:val="22"/>
-          <w:szCs w:val="22"/>
-        </w:rPr>
-        <w:t xml:space="preserve">hub room. </w:t>
-      </w:r>
-      <w:r>
-        <w:rPr>
-          <w:rFonts w:asciiTheme="minorHAnsi" w:hAnsiTheme="minorHAnsi" w:cstheme="minorHAnsi"/>
-          <w:sz w:val="22"/>
-          <w:szCs w:val="22"/>
-        </w:rPr>
-        <w:t xml:space="preserve">If </w:t>
-      </w:r>
-      <w:r>
-        <w:rPr>
-          <w:rFonts w:asciiTheme="minorHAnsi" w:hAnsiTheme="minorHAnsi" w:cstheme="minorHAnsi"/>
-          <w:sz w:val="22"/>
-          <w:szCs w:val="22"/>
-        </w:rPr>
-        <w:t>the incorrect NVP setting was 74</w:t>
-      </w:r>
-      <w:r>
-        <w:rPr>
-          <w:rFonts w:asciiTheme="minorHAnsi" w:hAnsiTheme="minorHAnsi" w:cstheme="minorHAnsi"/>
-          <w:sz w:val="22"/>
-          <w:szCs w:val="22"/>
-        </w:rPr>
-        <w:t xml:space="preserve">% and the actual </w:t>
-      </w:r>
-      <w:r>
-        <w:rPr>
-          <w:rFonts w:asciiTheme="minorHAnsi" w:hAnsiTheme="minorHAnsi" w:cstheme="minorHAnsi"/>
-          <w:sz w:val="22"/>
-          <w:szCs w:val="22"/>
-        </w:rPr>
-        <w:t xml:space="preserve">cable length </w:t>
-      </w:r>
-      <w:r>
-        <w:rPr>
-          <w:rFonts w:asciiTheme="minorHAnsi" w:hAnsiTheme="minorHAnsi" w:cstheme="minorHAnsi"/>
-          <w:sz w:val="22"/>
-          <w:szCs w:val="22"/>
-        </w:rPr>
-        <w:t>is 96</w:t>
-      </w:r>
-      <w:r>
-        <w:rPr>
-          <w:rFonts w:asciiTheme="minorHAnsi" w:hAnsiTheme="minorHAnsi" w:cstheme="minorHAnsi"/>
-          <w:sz w:val="22"/>
-          <w:szCs w:val="22"/>
-        </w:rPr>
-        <w:t>m</w:t>
-      </w:r>
-      <w:r>
-        <w:rPr>
-          <w:rFonts w:asciiTheme="minorHAnsi" w:hAnsiTheme="minorHAnsi" w:cstheme="minorHAnsi"/>
-          <w:sz w:val="22"/>
-          <w:szCs w:val="22"/>
-        </w:rPr>
-        <w:t>,</w:t>
-      </w:r>
-      <w:r>
-        <w:rPr>
-          <w:rFonts w:asciiTheme="minorHAnsi" w:hAnsiTheme="minorHAnsi" w:cstheme="minorHAnsi"/>
-          <w:sz w:val="22"/>
-          <w:szCs w:val="22"/>
-        </w:rPr>
-        <w:t xml:space="preserve"> calculate </w:t>
-      </w:r>
-      <w:r>
-        <w:rPr>
-          <w:rFonts w:asciiTheme="minorHAnsi" w:hAnsiTheme="minorHAnsi" w:cstheme="minorHAnsi"/>
-          <w:sz w:val="22"/>
-          <w:szCs w:val="22"/>
-        </w:rPr>
-        <w:t xml:space="preserve">the correct NVP value </w:t>
-      </w:r>
-      <w:r>
-        <w:rPr>
-          <w:rFonts w:asciiTheme="minorHAnsi" w:hAnsiTheme="minorHAnsi" w:cstheme="minorHAnsi"/>
-          <w:sz w:val="22"/>
-          <w:szCs w:val="22"/>
-        </w:rPr>
-        <w:t>needed to</w:t>
-      </w:r>
-      <w:r>
-        <w:rPr>
-          <w:rFonts w:asciiTheme="minorHAnsi" w:hAnsiTheme="minorHAnsi" w:cstheme="minorHAnsi"/>
-          <w:sz w:val="22"/>
-          <w:szCs w:val="22"/>
-        </w:rPr>
-        <w:t xml:space="preserve"> calibrate the instrument.</w:t>
-      </w:r>
-      <w:r>
-        <w:rPr>
-          <w:rFonts w:asciiTheme="minorHAnsi" w:hAnsiTheme="minorHAnsi" w:cstheme="minorHAnsi"/>
-          <w:sz w:val="22"/>
-          <w:szCs w:val="22"/>
-        </w:rPr>
-        <w:t xml:space="preserve"> </w:t>
-      </w:r>
-      <w:r>
-        <w:rPr>
-          <w:rFonts w:asciiTheme="minorHAnsi" w:hAnsiTheme="minorHAnsi" w:cstheme="minorHAnsi"/>
-          <w:sz w:val="22"/>
-          <w:szCs w:val="22"/>
-        </w:rPr>
         <w:t>(</w:t>
       </w:r>
       <w:r>
@@ -696,6 +765,96 @@
         </w:rPr>
         <w:t xml:space="preserve"> marks)</w:t>
       </w:r>
+    </w:p>
+    <w:p>
+      <w:pPr>
+        <w:pStyle w:val="ListParagraph"/>
+        <w:ind w:left="360"/>
+        <w:jc w:val="both"/>
+        <w:rPr>
+          <w:rFonts w:asciiTheme="minorHAnsi" w:hAnsiTheme="minorHAnsi" w:cstheme="minorHAnsi"/>
+          <w:sz w:val="22"/>
+          <w:szCs w:val="22"/>
+        </w:rPr>
+      </w:pPr>
+    </w:p>
+    <w:p>
+      <w:pPr>
+        <w:pStyle w:val="ListParagraph"/>
+        <w:ind w:left="360"/>
+        <w:jc w:val="both"/>
+        <w:rPr>
+          <w:rFonts w:asciiTheme="minorHAnsi" w:hAnsiTheme="minorHAnsi" w:cstheme="minorHAnsi"/>
+          <w:sz w:val="22"/>
+          <w:szCs w:val="22"/>
+        </w:rPr>
+      </w:pPr>
+      <w:r>
+        <w:rPr>
+          <w:noProof/>
+        </w:rPr>
+        <w:drawing>
+          <wp:inline distT="0" distB="0" distL="0" distR="0" wp14:anchorId="03A33395" wp14:editId="26FE9AD2">
+            <wp:extent cx="3114040" cy="2795905"/>
+            <wp:effectExtent l="0" t="0" r="0" b="4445"/>
+            <wp:docPr id="3" name="Picture 3"/>
+            <wp:cNvGraphicFramePr/>
+            <a:graphic xmlns:a="http://schemas.openxmlformats.org/drawingml/2006/main">
+              <a:graphicData uri="http://schemas.openxmlformats.org/drawingml/2006/picture">
+                <pic:pic xmlns:pic="http://schemas.openxmlformats.org/drawingml/2006/picture">
+                  <pic:nvPicPr>
+                    <pic:cNvPr id="3" name="Picture 3"/>
+                    <pic:cNvPicPr/>
+                  </pic:nvPicPr>
+                  <pic:blipFill rotWithShape="1">
+                    <a:blip r:embed="rId8" cstate="print">
+                      <a:extLst>
+                        <a:ext uri="{28A0092B-C50C-407E-A947-70E740481C1C}">
+                          <a14:useLocalDpi xmlns:a14="http://schemas.microsoft.com/office/drawing/2010/main" val="0"/>
+                        </a:ext>
+                      </a:extLst>
+                    </a:blip>
+                    <a:srcRect b="32675"/>
+                    <a:stretch/>
+                  </pic:blipFill>
+                  <pic:spPr bwMode="auto">
+                    <a:xfrm>
+                      <a:off x="0" y="0"/>
+                      <a:ext cx="3114040" cy="2795905"/>
+                    </a:xfrm>
+                    <a:prstGeom prst="rect">
+                      <a:avLst/>
+                    </a:prstGeom>
+                    <a:noFill/>
+                    <a:ln>
+                      <a:noFill/>
+                    </a:ln>
+                    <a:extLst>
+                      <a:ext uri="{53640926-AAD7-44D8-BBD7-CCE9431645EC}">
+                        <a14:shadowObscured xmlns:a14="http://schemas.microsoft.com/office/drawing/2010/main"/>
+                      </a:ext>
+                    </a:extLst>
+                  </pic:spPr>
+                </pic:pic>
+              </a:graphicData>
+            </a:graphic>
+          </wp:inline>
+        </w:drawing>
+      </w:r>
+      <w:bookmarkStart w:id="0" w:name="_GoBack"/>
+      <w:bookmarkEnd w:id="0"/>
+    </w:p>
+    <w:p>
+      <w:pPr>
+        <w:pStyle w:val="ListParagraph"/>
+        <w:ind w:left="360"/>
+        <w:jc w:val="both"/>
+        <w:rPr>
+          <w:rFonts w:asciiTheme="minorHAnsi" w:hAnsiTheme="minorHAnsi" w:cstheme="minorHAnsi"/>
+          <w:sz w:val="22"/>
+          <w:szCs w:val="22"/>
+        </w:rPr>
+      </w:pPr>
     </w:p>
     <w:p>
       <w:pPr>
@@ -731,7 +890,6 @@
         </w:rPr>
         <w:t xml:space="preserve">Submit a screen shot of the </w:t>
       </w:r>
-      <w:proofErr w:type="spellStart"/>
       <w:r>
         <w:rPr>
           <w:rFonts w:asciiTheme="minorHAnsi" w:hAnsiTheme="minorHAnsi" w:cstheme="minorHAnsi"/>
@@ -766,17 +924,7 @@
           <w:sz w:val="22"/>
           <w:szCs w:val="22"/>
         </w:rPr>
-        <w:t>xl</w:t>
-      </w:r>
-      <w:proofErr w:type="spellEnd"/>
-      <w:r>
-        <w:rPr>
-          <w:rFonts w:asciiTheme="minorHAnsi" w:hAnsiTheme="minorHAnsi" w:cstheme="minorHAnsi"/>
-          <w:i/>
-          <w:sz w:val="22"/>
-          <w:szCs w:val="22"/>
-        </w:rPr>
-        <w:t xml:space="preserve"> </w:t>
+        <w:t xml:space="preserve">xl </w:t>
       </w:r>
       <w:r>
         <w:rPr>
@@ -1182,7 +1330,6 @@
         </w:rPr>
         <w:t xml:space="preserve">explain why </w:t>
       </w:r>
-      <w:proofErr w:type="gramStart"/>
       <w:r>
         <w:rPr>
           <w:rFonts w:ascii="Courier New" w:hAnsi="Courier New" w:cs="Courier New"/>
@@ -1199,9 +1346,8 @@
           <w:sz w:val="22"/>
           <w:szCs w:val="22"/>
         </w:rPr>
-        <w:t>ing &lt;</w:t>
-      </w:r>
-      <w:proofErr w:type="spellStart"/>
+        <w:t>ing &lt;ip&gt; -l 2</w:t>
+      </w:r>
       <w:r>
         <w:rPr>
           <w:rFonts w:ascii="Courier New" w:hAnsi="Courier New" w:cs="Courier New"/>
@@ -1209,9 +1355,8 @@
           <w:sz w:val="22"/>
           <w:szCs w:val="22"/>
         </w:rPr>
-        <w:t>ip</w:t>
-      </w:r>
-      <w:proofErr w:type="spellEnd"/>
+        <w:t>5</w:t>
+      </w:r>
       <w:r>
         <w:rPr>
           <w:rFonts w:ascii="Courier New" w:hAnsi="Courier New" w:cs="Courier New"/>
@@ -1219,27 +1364,8 @@
           <w:sz w:val="22"/>
           <w:szCs w:val="22"/>
         </w:rPr>
-        <w:t>&gt; -l 2</w:t>
-      </w:r>
-      <w:r>
-        <w:rPr>
-          <w:rFonts w:ascii="Courier New" w:hAnsi="Courier New" w:cs="Courier New"/>
-          <w:iCs/>
-          <w:sz w:val="22"/>
-          <w:szCs w:val="22"/>
-        </w:rPr>
-        <w:t>5</w:t>
-      </w:r>
-      <w:r>
-        <w:rPr>
-          <w:rFonts w:ascii="Courier New" w:hAnsi="Courier New" w:cs="Courier New"/>
-          <w:iCs/>
-          <w:sz w:val="22"/>
-          <w:szCs w:val="22"/>
-        </w:rPr>
         <w:t>00 -f</w:t>
       </w:r>
-      <w:proofErr w:type="gramEnd"/>
       <w:r>
         <w:rPr>
           <w:rFonts w:asciiTheme="minorHAnsi" w:hAnsiTheme="minorHAnsi" w:cstheme="minorHAnsi"/>
@@ -1379,25 +1505,7 @@
           <w:sz w:val="22"/>
           <w:szCs w:val="22"/>
         </w:rPr>
-        <w:t xml:space="preserve">ate the power level in </w:t>
-      </w:r>
-      <w:proofErr w:type="spellStart"/>
-      <w:r>
-        <w:rPr>
-          <w:rFonts w:asciiTheme="minorHAnsi" w:hAnsiTheme="minorHAnsi" w:cstheme="minorHAnsi"/>
-          <w:sz w:val="22"/>
-          <w:szCs w:val="22"/>
-        </w:rPr>
-        <w:t>nW</w:t>
-      </w:r>
-      <w:proofErr w:type="spellEnd"/>
-      <w:r>
-        <w:rPr>
-          <w:rFonts w:asciiTheme="minorHAnsi" w:hAnsiTheme="minorHAnsi" w:cstheme="minorHAnsi"/>
-          <w:sz w:val="22"/>
-          <w:szCs w:val="22"/>
-        </w:rPr>
-        <w:t xml:space="preserve"> received by your network adapter and the noise level in dBm for a RSSI of -</w:t>
+        <w:t>ate the power level in nW received by your network adapter and the noise level in dBm for a RSSI of -</w:t>
       </w:r>
       <w:r>
         <w:rPr>
@@ -1935,8 +2043,6 @@
         </w:rPr>
         <w:t>home</w:t>
       </w:r>
-      <w:bookmarkStart w:id="0" w:name="_GoBack"/>
-      <w:bookmarkEnd w:id="0"/>
       <w:r>
         <w:rPr>
           <w:rFonts w:asciiTheme="minorHAnsi" w:hAnsiTheme="minorHAnsi" w:cstheme="minorHAnsi"/>
@@ -2137,7 +2243,6 @@
           <w:sz w:val="22"/>
           <w:szCs w:val="22"/>
         </w:rPr>
-        <w:lastRenderedPageBreak/>
         <w:t>Lawn Sprinkler System</w:t>
       </w:r>
     </w:p>
@@ -2919,9 +3024,9 @@
       </w:pPr>
     </w:p>
     <w:sectPr>
-      <w:headerReference w:type="default" r:id="rId8"/>
-      <w:footerReference w:type="even" r:id="rId9"/>
-      <w:footerReference w:type="default" r:id="rId10"/>
+      <w:headerReference w:type="default" r:id="rId9"/>
+      <w:footerReference w:type="even" r:id="rId10"/>
+      <w:footerReference w:type="default" r:id="rId11"/>
       <w:pgSz w:w="11906" w:h="16838"/>
       <w:pgMar w:top="1440" w:right="1440" w:bottom="1440" w:left="1440" w:header="720" w:footer="720" w:gutter="0"/>
       <w:cols w:space="720"/>
@@ -2932,7 +3037,7 @@
 </file>
 
 <file path=word/endnotes.xml><?xml version="1.0" encoding="utf-8"?>
-<w:endnotes xmlns:wpc="http://schemas.microsoft.com/office/word/2010/wordprocessingCanvas" xmlns:mc="http://schemas.openxmlformats.org/markup-compatibility/2006" xmlns:o="urn:schemas-microsoft-com:office:office" xmlns:r="http://schemas.openxmlformats.org/officeDocument/2006/relationships" xmlns:m="http://schemas.openxmlformats.org/officeDocument/2006/math" xmlns:v="urn:schemas-microsoft-com:vml" xmlns:wp14="http://schemas.microsoft.com/office/word/2010/wordprocessingDrawing" xmlns:wp="http://schemas.openxmlformats.org/drawingml/2006/wordprocessingDrawing" xmlns:w10="urn:schemas-microsoft-com:office:word" xmlns:w="http://schemas.openxmlformats.org/wordprocessingml/2006/main" xmlns:w14="http://schemas.microsoft.com/office/word/2010/wordml" xmlns:wpg="http://schemas.microsoft.com/office/word/2010/wordprocessingGroup" xmlns:wpi="http://schemas.microsoft.com/office/word/2010/wordprocessingInk" xmlns:wne="http://schemas.microsoft.com/office/word/2006/wordml" xmlns:wps="http://schemas.microsoft.com/office/word/2010/wordprocessingShape" mc:Ignorable="w14 wp14">
+<w:endnotes xmlns:wpc="http://schemas.microsoft.com/office/word/2010/wordprocessingCanvas" xmlns:cx="http://schemas.microsoft.com/office/drawing/2014/chartex" xmlns:cx1="http://schemas.microsoft.com/office/drawing/2015/9/8/chartex" xmlns:cx2="http://schemas.microsoft.com/office/drawing/2015/10/21/chartex" xmlns:cx3="http://schemas.microsoft.com/office/drawing/2016/5/9/chartex" xmlns:cx4="http://schemas.microsoft.com/office/drawing/2016/5/10/chartex" xmlns:cx5="http://schemas.microsoft.com/office/drawing/2016/5/11/chartex" xmlns:cx6="http://schemas.microsoft.com/office/drawing/2016/5/12/chartex" xmlns:cx7="http://schemas.microsoft.com/office/drawing/2016/5/13/chartex" xmlns:cx8="http://schemas.microsoft.com/office/drawing/2016/5/14/chartex" xmlns:mc="http://schemas.openxmlformats.org/markup-compatibility/2006" xmlns:aink="http://schemas.microsoft.com/office/drawing/2016/ink" xmlns:am3d="http://schemas.microsoft.com/office/drawing/2017/model3d" xmlns:o="urn:schemas-microsoft-com:office:office" xmlns:r="http://schemas.openxmlformats.org/officeDocument/2006/relationships" xmlns:m="http://schemas.openxmlformats.org/officeDocument/2006/math" xmlns:v="urn:schemas-microsoft-com:vml" xmlns:wp14="http://schemas.microsoft.com/office/word/2010/wordprocessingDrawing" xmlns:wp="http://schemas.openxmlformats.org/drawingml/2006/wordprocessingDrawing" xmlns:w10="urn:schemas-microsoft-com:office:word" xmlns:w="http://schemas.openxmlformats.org/wordprocessingml/2006/main" xmlns:w14="http://schemas.microsoft.com/office/word/2010/wordml" xmlns:w15="http://schemas.microsoft.com/office/word/2012/wordml" xmlns:w16cid="http://schemas.microsoft.com/office/word/2016/wordml/cid" xmlns:w16se="http://schemas.microsoft.com/office/word/2015/wordml/symex" xmlns:wpg="http://schemas.microsoft.com/office/word/2010/wordprocessingGroup" xmlns:wpi="http://schemas.microsoft.com/office/word/2010/wordprocessingInk" xmlns:wne="http://schemas.microsoft.com/office/word/2006/wordml" xmlns:wps="http://schemas.microsoft.com/office/word/2010/wordprocessingShape" mc:Ignorable="w14 w15 w16se w16cid wp14">
   <w:endnote w:type="separator" w:id="-1">
     <w:p>
       <w:r>
@@ -2951,7 +3056,7 @@
 </file>
 
 <file path=word/footer1.xml><?xml version="1.0" encoding="utf-8"?>
-<w:ftr xmlns:wpc="http://schemas.microsoft.com/office/word/2010/wordprocessingCanvas" xmlns:mc="http://schemas.openxmlformats.org/markup-compatibility/2006" xmlns:o="urn:schemas-microsoft-com:office:office" xmlns:r="http://schemas.openxmlformats.org/officeDocument/2006/relationships" xmlns:m="http://schemas.openxmlformats.org/officeDocument/2006/math" xmlns:v="urn:schemas-microsoft-com:vml" xmlns:wp14="http://schemas.microsoft.com/office/word/2010/wordprocessingDrawing" xmlns:wp="http://schemas.openxmlformats.org/drawingml/2006/wordprocessingDrawing" xmlns:w10="urn:schemas-microsoft-com:office:word" xmlns:w="http://schemas.openxmlformats.org/wordprocessingml/2006/main" xmlns:w14="http://schemas.microsoft.com/office/word/2010/wordml" xmlns:wpg="http://schemas.microsoft.com/office/word/2010/wordprocessingGroup" xmlns:wpi="http://schemas.microsoft.com/office/word/2010/wordprocessingInk" xmlns:wne="http://schemas.microsoft.com/office/word/2006/wordml" xmlns:wps="http://schemas.microsoft.com/office/word/2010/wordprocessingShape" mc:Ignorable="w14 wp14">
+<w:ftr xmlns:wpc="http://schemas.microsoft.com/office/word/2010/wordprocessingCanvas" xmlns:cx="http://schemas.microsoft.com/office/drawing/2014/chartex" xmlns:cx1="http://schemas.microsoft.com/office/drawing/2015/9/8/chartex" xmlns:cx2="http://schemas.microsoft.com/office/drawing/2015/10/21/chartex" xmlns:cx3="http://schemas.microsoft.com/office/drawing/2016/5/9/chartex" xmlns:cx4="http://schemas.microsoft.com/office/drawing/2016/5/10/chartex" xmlns:cx5="http://schemas.microsoft.com/office/drawing/2016/5/11/chartex" xmlns:cx6="http://schemas.microsoft.com/office/drawing/2016/5/12/chartex" xmlns:cx7="http://schemas.microsoft.com/office/drawing/2016/5/13/chartex" xmlns:cx8="http://schemas.microsoft.com/office/drawing/2016/5/14/chartex" xmlns:mc="http://schemas.openxmlformats.org/markup-compatibility/2006" xmlns:aink="http://schemas.microsoft.com/office/drawing/2016/ink" xmlns:am3d="http://schemas.microsoft.com/office/drawing/2017/model3d" xmlns:o="urn:schemas-microsoft-com:office:office" xmlns:r="http://schemas.openxmlformats.org/officeDocument/2006/relationships" xmlns:m="http://schemas.openxmlformats.org/officeDocument/2006/math" xmlns:v="urn:schemas-microsoft-com:vml" xmlns:wp14="http://schemas.microsoft.com/office/word/2010/wordprocessingDrawing" xmlns:wp="http://schemas.openxmlformats.org/drawingml/2006/wordprocessingDrawing" xmlns:w10="urn:schemas-microsoft-com:office:word" xmlns:w="http://schemas.openxmlformats.org/wordprocessingml/2006/main" xmlns:w14="http://schemas.microsoft.com/office/word/2010/wordml" xmlns:w15="http://schemas.microsoft.com/office/word/2012/wordml" xmlns:w16cid="http://schemas.microsoft.com/office/word/2016/wordml/cid" xmlns:w16se="http://schemas.microsoft.com/office/word/2015/wordml/symex" xmlns:wpg="http://schemas.microsoft.com/office/word/2010/wordprocessingGroup" xmlns:wpi="http://schemas.microsoft.com/office/word/2010/wordprocessingInk" xmlns:wne="http://schemas.microsoft.com/office/word/2006/wordml" xmlns:wps="http://schemas.microsoft.com/office/word/2010/wordprocessingShape" mc:Ignorable="w14 w15 w16se w16cid wp14">
   <w:p>
     <w:pPr>
       <w:pStyle w:val="Footer"/>
@@ -3001,7 +3106,7 @@
 </file>
 
 <file path=word/footer2.xml><?xml version="1.0" encoding="utf-8"?>
-<w:ftr xmlns:wpc="http://schemas.microsoft.com/office/word/2010/wordprocessingCanvas" xmlns:mc="http://schemas.openxmlformats.org/markup-compatibility/2006" xmlns:o="urn:schemas-microsoft-com:office:office" xmlns:r="http://schemas.openxmlformats.org/officeDocument/2006/relationships" xmlns:m="http://schemas.openxmlformats.org/officeDocument/2006/math" xmlns:v="urn:schemas-microsoft-com:vml" xmlns:wp14="http://schemas.microsoft.com/office/word/2010/wordprocessingDrawing" xmlns:wp="http://schemas.openxmlformats.org/drawingml/2006/wordprocessingDrawing" xmlns:w10="urn:schemas-microsoft-com:office:word" xmlns:w="http://schemas.openxmlformats.org/wordprocessingml/2006/main" xmlns:w14="http://schemas.microsoft.com/office/word/2010/wordml" xmlns:wpg="http://schemas.microsoft.com/office/word/2010/wordprocessingGroup" xmlns:wpi="http://schemas.microsoft.com/office/word/2010/wordprocessingInk" xmlns:wne="http://schemas.microsoft.com/office/word/2006/wordml" xmlns:wps="http://schemas.microsoft.com/office/word/2010/wordprocessingShape" mc:Ignorable="w14 wp14">
+<w:ftr xmlns:wpc="http://schemas.microsoft.com/office/word/2010/wordprocessingCanvas" xmlns:cx="http://schemas.microsoft.com/office/drawing/2014/chartex" xmlns:cx1="http://schemas.microsoft.com/office/drawing/2015/9/8/chartex" xmlns:cx2="http://schemas.microsoft.com/office/drawing/2015/10/21/chartex" xmlns:cx3="http://schemas.microsoft.com/office/drawing/2016/5/9/chartex" xmlns:cx4="http://schemas.microsoft.com/office/drawing/2016/5/10/chartex" xmlns:cx5="http://schemas.microsoft.com/office/drawing/2016/5/11/chartex" xmlns:cx6="http://schemas.microsoft.com/office/drawing/2016/5/12/chartex" xmlns:cx7="http://schemas.microsoft.com/office/drawing/2016/5/13/chartex" xmlns:cx8="http://schemas.microsoft.com/office/drawing/2016/5/14/chartex" xmlns:mc="http://schemas.openxmlformats.org/markup-compatibility/2006" xmlns:aink="http://schemas.microsoft.com/office/drawing/2016/ink" xmlns:am3d="http://schemas.microsoft.com/office/drawing/2017/model3d" xmlns:o="urn:schemas-microsoft-com:office:office" xmlns:r="http://schemas.openxmlformats.org/officeDocument/2006/relationships" xmlns:m="http://schemas.openxmlformats.org/officeDocument/2006/math" xmlns:v="urn:schemas-microsoft-com:vml" xmlns:wp14="http://schemas.microsoft.com/office/word/2010/wordprocessingDrawing" xmlns:wp="http://schemas.openxmlformats.org/drawingml/2006/wordprocessingDrawing" xmlns:w10="urn:schemas-microsoft-com:office:word" xmlns:w="http://schemas.openxmlformats.org/wordprocessingml/2006/main" xmlns:w14="http://schemas.microsoft.com/office/word/2010/wordml" xmlns:w15="http://schemas.microsoft.com/office/word/2012/wordml" xmlns:w16cid="http://schemas.microsoft.com/office/word/2016/wordml/cid" xmlns:w16se="http://schemas.microsoft.com/office/word/2015/wordml/symex" xmlns:wpg="http://schemas.microsoft.com/office/word/2010/wordprocessingGroup" xmlns:wpi="http://schemas.microsoft.com/office/word/2010/wordprocessingInk" xmlns:wne="http://schemas.microsoft.com/office/word/2006/wordml" xmlns:wps="http://schemas.microsoft.com/office/word/2010/wordprocessingShape" mc:Ignorable="w14 w15 w16se w16cid wp14">
   <w:p>
     <w:pPr>
       <w:pStyle w:val="Footer"/>
@@ -3051,7 +3156,7 @@
 </file>
 
 <file path=word/footnotes.xml><?xml version="1.0" encoding="utf-8"?>
-<w:footnotes xmlns:wpc="http://schemas.microsoft.com/office/word/2010/wordprocessingCanvas" xmlns:mc="http://schemas.openxmlformats.org/markup-compatibility/2006" xmlns:o="urn:schemas-microsoft-com:office:office" xmlns:r="http://schemas.openxmlformats.org/officeDocument/2006/relationships" xmlns:m="http://schemas.openxmlformats.org/officeDocument/2006/math" xmlns:v="urn:schemas-microsoft-com:vml" xmlns:wp14="http://schemas.microsoft.com/office/word/2010/wordprocessingDrawing" xmlns:wp="http://schemas.openxmlformats.org/drawingml/2006/wordprocessingDrawing" xmlns:w10="urn:schemas-microsoft-com:office:word" xmlns:w="http://schemas.openxmlformats.org/wordprocessingml/2006/main" xmlns:w14="http://schemas.microsoft.com/office/word/2010/wordml" xmlns:wpg="http://schemas.microsoft.com/office/word/2010/wordprocessingGroup" xmlns:wpi="http://schemas.microsoft.com/office/word/2010/wordprocessingInk" xmlns:wne="http://schemas.microsoft.com/office/word/2006/wordml" xmlns:wps="http://schemas.microsoft.com/office/word/2010/wordprocessingShape" mc:Ignorable="w14 wp14">
+<w:footnotes xmlns:wpc="http://schemas.microsoft.com/office/word/2010/wordprocessingCanvas" xmlns:cx="http://schemas.microsoft.com/office/drawing/2014/chartex" xmlns:cx1="http://schemas.microsoft.com/office/drawing/2015/9/8/chartex" xmlns:cx2="http://schemas.microsoft.com/office/drawing/2015/10/21/chartex" xmlns:cx3="http://schemas.microsoft.com/office/drawing/2016/5/9/chartex" xmlns:cx4="http://schemas.microsoft.com/office/drawing/2016/5/10/chartex" xmlns:cx5="http://schemas.microsoft.com/office/drawing/2016/5/11/chartex" xmlns:cx6="http://schemas.microsoft.com/office/drawing/2016/5/12/chartex" xmlns:cx7="http://schemas.microsoft.com/office/drawing/2016/5/13/chartex" xmlns:cx8="http://schemas.microsoft.com/office/drawing/2016/5/14/chartex" xmlns:mc="http://schemas.openxmlformats.org/markup-compatibility/2006" xmlns:aink="http://schemas.microsoft.com/office/drawing/2016/ink" xmlns:am3d="http://schemas.microsoft.com/office/drawing/2017/model3d" xmlns:o="urn:schemas-microsoft-com:office:office" xmlns:r="http://schemas.openxmlformats.org/officeDocument/2006/relationships" xmlns:m="http://schemas.openxmlformats.org/officeDocument/2006/math" xmlns:v="urn:schemas-microsoft-com:vml" xmlns:wp14="http://schemas.microsoft.com/office/word/2010/wordprocessingDrawing" xmlns:wp="http://schemas.openxmlformats.org/drawingml/2006/wordprocessingDrawing" xmlns:w10="urn:schemas-microsoft-com:office:word" xmlns:w="http://schemas.openxmlformats.org/wordprocessingml/2006/main" xmlns:w14="http://schemas.microsoft.com/office/word/2010/wordml" xmlns:w15="http://schemas.microsoft.com/office/word/2012/wordml" xmlns:w16cid="http://schemas.microsoft.com/office/word/2016/wordml/cid" xmlns:w16se="http://schemas.microsoft.com/office/word/2015/wordml/symex" xmlns:wpg="http://schemas.microsoft.com/office/word/2010/wordprocessingGroup" xmlns:wpi="http://schemas.microsoft.com/office/word/2010/wordprocessingInk" xmlns:wne="http://schemas.microsoft.com/office/word/2006/wordml" xmlns:wps="http://schemas.microsoft.com/office/word/2010/wordprocessingShape" mc:Ignorable="w14 w15 w16se w16cid wp14">
   <w:footnote w:type="separator" w:id="-1">
     <w:p>
       <w:r>
@@ -3070,7 +3175,7 @@
 </file>
 
 <file path=word/header1.xml><?xml version="1.0" encoding="utf-8"?>
-<w:hdr xmlns:wpc="http://schemas.microsoft.com/office/word/2010/wordprocessingCanvas" xmlns:mc="http://schemas.openxmlformats.org/markup-compatibility/2006" xmlns:o="urn:schemas-microsoft-com:office:office" xmlns:r="http://schemas.openxmlformats.org/officeDocument/2006/relationships" xmlns:m="http://schemas.openxmlformats.org/officeDocument/2006/math" xmlns:v="urn:schemas-microsoft-com:vml" xmlns:wp14="http://schemas.microsoft.com/office/word/2010/wordprocessingDrawing" xmlns:wp="http://schemas.openxmlformats.org/drawingml/2006/wordprocessingDrawing" xmlns:w10="urn:schemas-microsoft-com:office:word" xmlns:w="http://schemas.openxmlformats.org/wordprocessingml/2006/main" xmlns:w14="http://schemas.microsoft.com/office/word/2010/wordml" xmlns:wpg="http://schemas.microsoft.com/office/word/2010/wordprocessingGroup" xmlns:wpi="http://schemas.microsoft.com/office/word/2010/wordprocessingInk" xmlns:wne="http://schemas.microsoft.com/office/word/2006/wordml" xmlns:wps="http://schemas.microsoft.com/office/word/2010/wordprocessingShape" mc:Ignorable="w14 wp14">
+<w:hdr xmlns:wpc="http://schemas.microsoft.com/office/word/2010/wordprocessingCanvas" xmlns:cx="http://schemas.microsoft.com/office/drawing/2014/chartex" xmlns:cx1="http://schemas.microsoft.com/office/drawing/2015/9/8/chartex" xmlns:cx2="http://schemas.microsoft.com/office/drawing/2015/10/21/chartex" xmlns:cx3="http://schemas.microsoft.com/office/drawing/2016/5/9/chartex" xmlns:cx4="http://schemas.microsoft.com/office/drawing/2016/5/10/chartex" xmlns:cx5="http://schemas.microsoft.com/office/drawing/2016/5/11/chartex" xmlns:cx6="http://schemas.microsoft.com/office/drawing/2016/5/12/chartex" xmlns:cx7="http://schemas.microsoft.com/office/drawing/2016/5/13/chartex" xmlns:cx8="http://schemas.microsoft.com/office/drawing/2016/5/14/chartex" xmlns:mc="http://schemas.openxmlformats.org/markup-compatibility/2006" xmlns:aink="http://schemas.microsoft.com/office/drawing/2016/ink" xmlns:am3d="http://schemas.microsoft.com/office/drawing/2017/model3d" xmlns:o="urn:schemas-microsoft-com:office:office" xmlns:r="http://schemas.openxmlformats.org/officeDocument/2006/relationships" xmlns:m="http://schemas.openxmlformats.org/officeDocument/2006/math" xmlns:v="urn:schemas-microsoft-com:vml" xmlns:wp14="http://schemas.microsoft.com/office/word/2010/wordprocessingDrawing" xmlns:wp="http://schemas.openxmlformats.org/drawingml/2006/wordprocessingDrawing" xmlns:w10="urn:schemas-microsoft-com:office:word" xmlns:w="http://schemas.openxmlformats.org/wordprocessingml/2006/main" xmlns:w14="http://schemas.microsoft.com/office/word/2010/wordml" xmlns:w15="http://schemas.microsoft.com/office/word/2012/wordml" xmlns:w16cid="http://schemas.microsoft.com/office/word/2016/wordml/cid" xmlns:w16se="http://schemas.microsoft.com/office/word/2015/wordml/symex" xmlns:wpg="http://schemas.microsoft.com/office/word/2010/wordprocessingGroup" xmlns:wpi="http://schemas.microsoft.com/office/word/2010/wordprocessingInk" xmlns:wne="http://schemas.microsoft.com/office/word/2006/wordml" xmlns:wps="http://schemas.microsoft.com/office/word/2010/wordprocessingShape" mc:Ignorable="w14 w15 w16se w16cid wp14">
   <w:p>
     <w:pPr>
       <w:pStyle w:val="Header"/>
@@ -3194,8 +3299,8 @@
 </file>
 
 <file path=word/numbering.xml><?xml version="1.0" encoding="utf-8"?>
-<w:numbering xmlns:wpc="http://schemas.microsoft.com/office/word/2010/wordprocessingCanvas" xmlns:mc="http://schemas.openxmlformats.org/markup-compatibility/2006" xmlns:o="urn:schemas-microsoft-com:office:office" xmlns:r="http://schemas.openxmlformats.org/officeDocument/2006/relationships" xmlns:m="http://schemas.openxmlformats.org/officeDocument/2006/math" xmlns:v="urn:schemas-microsoft-com:vml" xmlns:wp14="http://schemas.microsoft.com/office/word/2010/wordprocessingDrawing" xmlns:wp="http://schemas.openxmlformats.org/drawingml/2006/wordprocessingDrawing" xmlns:w10="urn:schemas-microsoft-com:office:word" xmlns:w="http://schemas.openxmlformats.org/wordprocessingml/2006/main" xmlns:w14="http://schemas.microsoft.com/office/word/2010/wordml" xmlns:wpg="http://schemas.microsoft.com/office/word/2010/wordprocessingGroup" xmlns:wpi="http://schemas.microsoft.com/office/word/2010/wordprocessingInk" xmlns:wne="http://schemas.microsoft.com/office/word/2006/wordml" xmlns:wps="http://schemas.microsoft.com/office/word/2010/wordprocessingShape" mc:Ignorable="w14 wp14">
-  <w:abstractNum w:abstractNumId="0">
+<w:numbering xmlns:wpc="http://schemas.microsoft.com/office/word/2010/wordprocessingCanvas" xmlns:cx="http://schemas.microsoft.com/office/drawing/2014/chartex" xmlns:cx1="http://schemas.microsoft.com/office/drawing/2015/9/8/chartex" xmlns:cx2="http://schemas.microsoft.com/office/drawing/2015/10/21/chartex" xmlns:cx3="http://schemas.microsoft.com/office/drawing/2016/5/9/chartex" xmlns:cx4="http://schemas.microsoft.com/office/drawing/2016/5/10/chartex" xmlns:cx5="http://schemas.microsoft.com/office/drawing/2016/5/11/chartex" xmlns:cx6="http://schemas.microsoft.com/office/drawing/2016/5/12/chartex" xmlns:cx7="http://schemas.microsoft.com/office/drawing/2016/5/13/chartex" xmlns:cx8="http://schemas.microsoft.com/office/drawing/2016/5/14/chartex" xmlns:mc="http://schemas.openxmlformats.org/markup-compatibility/2006" xmlns:aink="http://schemas.microsoft.com/office/drawing/2016/ink" xmlns:am3d="http://schemas.microsoft.com/office/drawing/2017/model3d" xmlns:o="urn:schemas-microsoft-com:office:office" xmlns:r="http://schemas.openxmlformats.org/officeDocument/2006/relationships" xmlns:m="http://schemas.openxmlformats.org/officeDocument/2006/math" xmlns:v="urn:schemas-microsoft-com:vml" xmlns:wp14="http://schemas.microsoft.com/office/word/2010/wordprocessingDrawing" xmlns:wp="http://schemas.openxmlformats.org/drawingml/2006/wordprocessingDrawing" xmlns:w10="urn:schemas-microsoft-com:office:word" xmlns:w="http://schemas.openxmlformats.org/wordprocessingml/2006/main" xmlns:w14="http://schemas.microsoft.com/office/word/2010/wordml" xmlns:w15="http://schemas.microsoft.com/office/word/2012/wordml" xmlns:w16cid="http://schemas.microsoft.com/office/word/2016/wordml/cid" xmlns:w16se="http://schemas.microsoft.com/office/word/2015/wordml/symex" xmlns:wpg="http://schemas.microsoft.com/office/word/2010/wordprocessingGroup" xmlns:wpi="http://schemas.microsoft.com/office/word/2010/wordprocessingInk" xmlns:wne="http://schemas.microsoft.com/office/word/2006/wordml" xmlns:wps="http://schemas.microsoft.com/office/word/2010/wordprocessingShape" mc:Ignorable="w14 w15 w16se w16cid wp14">
+  <w:abstractNum w:abstractNumId="0" w15:restartNumberingAfterBreak="0">
     <w:nsid w:val="03AD2E74"/>
     <w:multiLevelType w:val="hybridMultilevel"/>
     <w:tmpl w:val="0C6AB6CC"/>
@@ -3284,7 +3389,7 @@
       </w:pPr>
     </w:lvl>
   </w:abstractNum>
-  <w:abstractNum w:abstractNumId="1">
+  <w:abstractNum w:abstractNumId="1" w15:restartNumberingAfterBreak="0">
     <w:nsid w:val="06924D13"/>
     <w:multiLevelType w:val="hybridMultilevel"/>
     <w:tmpl w:val="49941F76"/>
@@ -3370,7 +3475,7 @@
       </w:pPr>
     </w:lvl>
   </w:abstractNum>
-  <w:abstractNum w:abstractNumId="2">
+  <w:abstractNum w:abstractNumId="2" w15:restartNumberingAfterBreak="0">
     <w:nsid w:val="0AA6386D"/>
     <w:multiLevelType w:val="hybridMultilevel"/>
     <w:tmpl w:val="E9AACB20"/>
@@ -3510,7 +3615,7 @@
       </w:rPr>
     </w:lvl>
   </w:abstractNum>
-  <w:abstractNum w:abstractNumId="3">
+  <w:abstractNum w:abstractNumId="3" w15:restartNumberingAfterBreak="0">
     <w:nsid w:val="0D76170B"/>
     <w:multiLevelType w:val="singleLevel"/>
     <w:tmpl w:val="8AD69760"/>
@@ -3530,7 +3635,7 @@
       </w:rPr>
     </w:lvl>
   </w:abstractNum>
-  <w:abstractNum w:abstractNumId="4">
+  <w:abstractNum w:abstractNumId="4" w15:restartNumberingAfterBreak="0">
     <w:nsid w:val="122F4D19"/>
     <w:multiLevelType w:val="singleLevel"/>
     <w:tmpl w:val="170A2D04"/>
@@ -3550,7 +3655,7 @@
       </w:rPr>
     </w:lvl>
   </w:abstractNum>
-  <w:abstractNum w:abstractNumId="5">
+  <w:abstractNum w:abstractNumId="5" w15:restartNumberingAfterBreak="0">
     <w:nsid w:val="16811022"/>
     <w:multiLevelType w:val="hybridMultilevel"/>
     <w:tmpl w:val="7E10AE26"/>
@@ -3639,7 +3744,7 @@
       </w:pPr>
     </w:lvl>
   </w:abstractNum>
-  <w:abstractNum w:abstractNumId="6">
+  <w:abstractNum w:abstractNumId="6" w15:restartNumberingAfterBreak="0">
     <w:nsid w:val="1CCF5CC2"/>
     <w:multiLevelType w:val="hybridMultilevel"/>
     <w:tmpl w:val="A3187BAC"/>
@@ -3751,7 +3856,7 @@
       </w:rPr>
     </w:lvl>
   </w:abstractNum>
-  <w:abstractNum w:abstractNumId="7">
+  <w:abstractNum w:abstractNumId="7" w15:restartNumberingAfterBreak="0">
     <w:nsid w:val="1E3918FD"/>
     <w:multiLevelType w:val="hybridMultilevel"/>
     <w:tmpl w:val="76C00616"/>
@@ -3840,7 +3945,7 @@
       </w:pPr>
     </w:lvl>
   </w:abstractNum>
-  <w:abstractNum w:abstractNumId="8">
+  <w:abstractNum w:abstractNumId="8" w15:restartNumberingAfterBreak="0">
     <w:nsid w:val="1ED17E15"/>
     <w:multiLevelType w:val="hybridMultilevel"/>
     <w:tmpl w:val="D9147998"/>
@@ -3929,7 +4034,7 @@
       </w:pPr>
     </w:lvl>
   </w:abstractNum>
-  <w:abstractNum w:abstractNumId="9">
+  <w:abstractNum w:abstractNumId="9" w15:restartNumberingAfterBreak="0">
     <w:nsid w:val="21033291"/>
     <w:multiLevelType w:val="hybridMultilevel"/>
     <w:tmpl w:val="2DD00F32"/>
@@ -4018,7 +4123,7 @@
       </w:pPr>
     </w:lvl>
   </w:abstractNum>
-  <w:abstractNum w:abstractNumId="10">
+  <w:abstractNum w:abstractNumId="10" w15:restartNumberingAfterBreak="0">
     <w:nsid w:val="216C6BBD"/>
     <w:multiLevelType w:val="hybridMultilevel"/>
     <w:tmpl w:val="F5848590"/>
@@ -4107,7 +4212,7 @@
       </w:pPr>
     </w:lvl>
   </w:abstractNum>
-  <w:abstractNum w:abstractNumId="11">
+  <w:abstractNum w:abstractNumId="11" w15:restartNumberingAfterBreak="0">
     <w:nsid w:val="250E4EC3"/>
     <w:multiLevelType w:val="hybridMultilevel"/>
     <w:tmpl w:val="3774C562"/>
@@ -4196,7 +4301,7 @@
       </w:pPr>
     </w:lvl>
   </w:abstractNum>
-  <w:abstractNum w:abstractNumId="12">
+  <w:abstractNum w:abstractNumId="12" w15:restartNumberingAfterBreak="0">
     <w:nsid w:val="26C6339F"/>
     <w:multiLevelType w:val="hybridMultilevel"/>
     <w:tmpl w:val="12546C78"/>
@@ -4282,7 +4387,7 @@
       </w:pPr>
     </w:lvl>
   </w:abstractNum>
-  <w:abstractNum w:abstractNumId="13">
+  <w:abstractNum w:abstractNumId="13" w15:restartNumberingAfterBreak="0">
     <w:nsid w:val="32275072"/>
     <w:multiLevelType w:val="hybridMultilevel"/>
     <w:tmpl w:val="AD9CC520"/>
@@ -4368,7 +4473,7 @@
       </w:pPr>
     </w:lvl>
   </w:abstractNum>
-  <w:abstractNum w:abstractNumId="14">
+  <w:abstractNum w:abstractNumId="14" w15:restartNumberingAfterBreak="0">
     <w:nsid w:val="32995E7C"/>
     <w:multiLevelType w:val="hybridMultilevel"/>
     <w:tmpl w:val="26481C66"/>
@@ -4457,7 +4562,7 @@
       </w:pPr>
     </w:lvl>
   </w:abstractNum>
-  <w:abstractNum w:abstractNumId="15">
+  <w:abstractNum w:abstractNumId="15" w15:restartNumberingAfterBreak="0">
     <w:nsid w:val="353C77A6"/>
     <w:multiLevelType w:val="singleLevel"/>
     <w:tmpl w:val="0809000F"/>
@@ -4477,7 +4582,7 @@
       </w:rPr>
     </w:lvl>
   </w:abstractNum>
-  <w:abstractNum w:abstractNumId="16">
+  <w:abstractNum w:abstractNumId="16" w15:restartNumberingAfterBreak="0">
     <w:nsid w:val="3B7000AE"/>
     <w:multiLevelType w:val="hybridMultilevel"/>
     <w:tmpl w:val="07D2458A"/>
@@ -4566,7 +4671,7 @@
       </w:pPr>
     </w:lvl>
   </w:abstractNum>
-  <w:abstractNum w:abstractNumId="17">
+  <w:abstractNum w:abstractNumId="17" w15:restartNumberingAfterBreak="0">
     <w:nsid w:val="3FFD1BA0"/>
     <w:multiLevelType w:val="hybridMultilevel"/>
     <w:tmpl w:val="0E8A055A"/>
@@ -4679,7 +4784,7 @@
       </w:rPr>
     </w:lvl>
   </w:abstractNum>
-  <w:abstractNum w:abstractNumId="18">
+  <w:abstractNum w:abstractNumId="18" w15:restartNumberingAfterBreak="0">
     <w:nsid w:val="44B63A8A"/>
     <w:multiLevelType w:val="hybridMultilevel"/>
     <w:tmpl w:val="757EF434"/>
@@ -4768,7 +4873,7 @@
       </w:pPr>
     </w:lvl>
   </w:abstractNum>
-  <w:abstractNum w:abstractNumId="19">
+  <w:abstractNum w:abstractNumId="19" w15:restartNumberingAfterBreak="0">
     <w:nsid w:val="46321DC4"/>
     <w:multiLevelType w:val="hybridMultilevel"/>
     <w:tmpl w:val="CB6EE30C"/>
@@ -4857,7 +4962,7 @@
       </w:pPr>
     </w:lvl>
   </w:abstractNum>
-  <w:abstractNum w:abstractNumId="20">
+  <w:abstractNum w:abstractNumId="20" w15:restartNumberingAfterBreak="0">
     <w:nsid w:val="4C092E9F"/>
     <w:multiLevelType w:val="hybridMultilevel"/>
     <w:tmpl w:val="ECCE3046"/>
@@ -4946,7 +5051,7 @@
       </w:pPr>
     </w:lvl>
   </w:abstractNum>
-  <w:abstractNum w:abstractNumId="21">
+  <w:abstractNum w:abstractNumId="21" w15:restartNumberingAfterBreak="0">
     <w:nsid w:val="5018783B"/>
     <w:multiLevelType w:val="hybridMultilevel"/>
     <w:tmpl w:val="12B61FC8"/>
@@ -5038,7 +5143,7 @@
       </w:pPr>
     </w:lvl>
   </w:abstractNum>
-  <w:abstractNum w:abstractNumId="22">
+  <w:abstractNum w:abstractNumId="22" w15:restartNumberingAfterBreak="0">
     <w:nsid w:val="52704DC2"/>
     <w:multiLevelType w:val="hybridMultilevel"/>
     <w:tmpl w:val="AC7A6C28"/>
@@ -5127,7 +5232,7 @@
       </w:pPr>
     </w:lvl>
   </w:abstractNum>
-  <w:abstractNum w:abstractNumId="23">
+  <w:abstractNum w:abstractNumId="23" w15:restartNumberingAfterBreak="0">
     <w:nsid w:val="548B29FC"/>
     <w:multiLevelType w:val="hybridMultilevel"/>
     <w:tmpl w:val="4F422724"/>
@@ -5216,7 +5321,7 @@
       </w:pPr>
     </w:lvl>
   </w:abstractNum>
-  <w:abstractNum w:abstractNumId="24">
+  <w:abstractNum w:abstractNumId="24" w15:restartNumberingAfterBreak="0">
     <w:nsid w:val="57063F73"/>
     <w:multiLevelType w:val="hybridMultilevel"/>
     <w:tmpl w:val="E6DC033A"/>
@@ -5305,7 +5410,7 @@
       </w:pPr>
     </w:lvl>
   </w:abstractNum>
-  <w:abstractNum w:abstractNumId="25">
+  <w:abstractNum w:abstractNumId="25" w15:restartNumberingAfterBreak="0">
     <w:nsid w:val="57214A91"/>
     <w:multiLevelType w:val="singleLevel"/>
     <w:tmpl w:val="AC9A02A0"/>
@@ -5325,7 +5430,7 @@
       </w:rPr>
     </w:lvl>
   </w:abstractNum>
-  <w:abstractNum w:abstractNumId="26">
+  <w:abstractNum w:abstractNumId="26" w15:restartNumberingAfterBreak="0">
     <w:nsid w:val="5787139E"/>
     <w:multiLevelType w:val="hybridMultilevel"/>
     <w:tmpl w:val="981CCEA0"/>
@@ -5438,7 +5543,7 @@
       </w:rPr>
     </w:lvl>
   </w:abstractNum>
-  <w:abstractNum w:abstractNumId="27">
+  <w:abstractNum w:abstractNumId="27" w15:restartNumberingAfterBreak="0">
     <w:nsid w:val="584F1E9B"/>
     <w:multiLevelType w:val="hybridMultilevel"/>
     <w:tmpl w:val="C1742152"/>
@@ -5550,7 +5655,7 @@
       </w:rPr>
     </w:lvl>
   </w:abstractNum>
-  <w:abstractNum w:abstractNumId="28">
+  <w:abstractNum w:abstractNumId="28" w15:restartNumberingAfterBreak="0">
     <w:nsid w:val="5AB75BBB"/>
     <w:multiLevelType w:val="hybridMultilevel"/>
     <w:tmpl w:val="A09AE278"/>
@@ -5636,7 +5741,7 @@
       </w:pPr>
     </w:lvl>
   </w:abstractNum>
-  <w:abstractNum w:abstractNumId="29">
+  <w:abstractNum w:abstractNumId="29" w15:restartNumberingAfterBreak="0">
     <w:nsid w:val="5C212C24"/>
     <w:multiLevelType w:val="hybridMultilevel"/>
     <w:tmpl w:val="DA9E7E46"/>
@@ -5725,7 +5830,7 @@
       </w:pPr>
     </w:lvl>
   </w:abstractNum>
-  <w:abstractNum w:abstractNumId="30">
+  <w:abstractNum w:abstractNumId="30" w15:restartNumberingAfterBreak="0">
     <w:nsid w:val="5F93497B"/>
     <w:multiLevelType w:val="hybridMultilevel"/>
     <w:tmpl w:val="7FF8E394"/>
@@ -5814,7 +5919,7 @@
       </w:pPr>
     </w:lvl>
   </w:abstractNum>
-  <w:abstractNum w:abstractNumId="31">
+  <w:abstractNum w:abstractNumId="31" w15:restartNumberingAfterBreak="0">
     <w:nsid w:val="66604460"/>
     <w:multiLevelType w:val="hybridMultilevel"/>
     <w:tmpl w:val="9A82D530"/>
@@ -5927,7 +6032,7 @@
       </w:rPr>
     </w:lvl>
   </w:abstractNum>
-  <w:abstractNum w:abstractNumId="32">
+  <w:abstractNum w:abstractNumId="32" w15:restartNumberingAfterBreak="0">
     <w:nsid w:val="698F6576"/>
     <w:multiLevelType w:val="hybridMultilevel"/>
     <w:tmpl w:val="4C1656F2"/>
@@ -6040,7 +6145,7 @@
       </w:rPr>
     </w:lvl>
   </w:abstractNum>
-  <w:abstractNum w:abstractNumId="33">
+  <w:abstractNum w:abstractNumId="33" w15:restartNumberingAfterBreak="0">
     <w:nsid w:val="6A0B77C3"/>
     <w:multiLevelType w:val="hybridMultilevel"/>
     <w:tmpl w:val="81A4E4CA"/>
@@ -6129,7 +6234,7 @@
       </w:pPr>
     </w:lvl>
   </w:abstractNum>
-  <w:abstractNum w:abstractNumId="34">
+  <w:abstractNum w:abstractNumId="34" w15:restartNumberingAfterBreak="0">
     <w:nsid w:val="6CFF356F"/>
     <w:multiLevelType w:val="singleLevel"/>
     <w:tmpl w:val="34946318"/>
@@ -6149,7 +6254,7 @@
       </w:rPr>
     </w:lvl>
   </w:abstractNum>
-  <w:abstractNum w:abstractNumId="35">
+  <w:abstractNum w:abstractNumId="35" w15:restartNumberingAfterBreak="0">
     <w:nsid w:val="772D46B7"/>
     <w:multiLevelType w:val="hybridMultilevel"/>
     <w:tmpl w:val="F8265D34"/>
@@ -6238,7 +6343,7 @@
       </w:pPr>
     </w:lvl>
   </w:abstractNum>
-  <w:abstractNum w:abstractNumId="36">
+  <w:abstractNum w:abstractNumId="36" w15:restartNumberingAfterBreak="0">
     <w:nsid w:val="77891FA6"/>
     <w:multiLevelType w:val="singleLevel"/>
     <w:tmpl w:val="0809000F"/>
@@ -6373,7 +6478,7 @@
 </file>
 
 <file path=word/styles.xml><?xml version="1.0" encoding="utf-8"?>
-<w:styles xmlns:mc="http://schemas.openxmlformats.org/markup-compatibility/2006" xmlns:r="http://schemas.openxmlformats.org/officeDocument/2006/relationships" xmlns:w="http://schemas.openxmlformats.org/wordprocessingml/2006/main" xmlns:w14="http://schemas.microsoft.com/office/word/2010/wordml" mc:Ignorable="w14">
+<w:styles xmlns:mc="http://schemas.openxmlformats.org/markup-compatibility/2006" xmlns:r="http://schemas.openxmlformats.org/officeDocument/2006/relationships" xmlns:w="http://schemas.openxmlformats.org/wordprocessingml/2006/main" xmlns:w14="http://schemas.microsoft.com/office/word/2010/wordml" xmlns:w15="http://schemas.microsoft.com/office/word/2012/wordml" xmlns:w16cid="http://schemas.microsoft.com/office/word/2016/wordml/cid" xmlns:w16se="http://schemas.microsoft.com/office/word/2015/wordml/symex" mc:Ignorable="w14 w15 w16se w16cid">
   <w:docDefaults>
     <w:rPrDefault>
       <w:rPr>
@@ -6383,455 +6488,377 @@
     </w:rPrDefault>
     <w:pPrDefault/>
   </w:docDefaults>
-  <w:latentStyles w:defLockedState="0" w:defUIPriority="0" w:defSemiHidden="1" w:defUnhideWhenUsed="1" w:defQFormat="0" w:count="267">
-    <w:lsdException w:name="Normal" w:semiHidden="0" w:unhideWhenUsed="0" w:qFormat="1"/>
-    <w:lsdException w:name="heading 1" w:semiHidden="0" w:unhideWhenUsed="0" w:qFormat="1"/>
-    <w:lsdException w:name="heading 2" w:semiHidden="0" w:unhideWhenUsed="0" w:qFormat="1"/>
-    <w:lsdException w:name="heading 3" w:semiHidden="0" w:unhideWhenUsed="0" w:qFormat="1"/>
-    <w:lsdException w:name="heading 4" w:qFormat="1"/>
-    <w:lsdException w:name="heading 5" w:qFormat="1"/>
-    <w:lsdException w:name="heading 6" w:qFormat="1"/>
-    <w:lsdException w:name="heading 7" w:qFormat="1"/>
-    <w:lsdException w:name="heading 8" w:qFormat="1"/>
-    <w:lsdException w:name="heading 9" w:qFormat="1"/>
-    <w:lsdException w:name="caption" w:qFormat="1"/>
-    <w:lsdException w:name="List Number" w:semiHidden="0" w:unhideWhenUsed="0"/>
-    <w:lsdException w:name="List 4" w:semiHidden="0" w:unhideWhenUsed="0"/>
-    <w:lsdException w:name="List 5" w:semiHidden="0" w:unhideWhenUsed="0"/>
-    <w:lsdException w:name="Title" w:semiHidden="0" w:unhideWhenUsed="0" w:qFormat="1"/>
-    <w:lsdException w:name="Subtitle" w:semiHidden="0" w:unhideWhenUsed="0" w:qFormat="1"/>
-    <w:lsdException w:name="Salutation" w:semiHidden="0" w:unhideWhenUsed="0"/>
-    <w:lsdException w:name="Date" w:semiHidden="0" w:unhideWhenUsed="0"/>
-    <w:lsdException w:name="Body Text First Indent" w:semiHidden="0" w:unhideWhenUsed="0"/>
-    <w:lsdException w:name="Strong" w:semiHidden="0" w:unhideWhenUsed="0" w:qFormat="1"/>
-    <w:lsdException w:name="Emphasis" w:semiHidden="0" w:unhideWhenUsed="0" w:qFormat="1"/>
-    <w:lsdException w:name="Table Grid" w:uiPriority="59"/>
-    <w:lsdException w:name="Placeholder Text" w:uiPriority="99" w:unhideWhenUsed="0"/>
-    <w:lsdException w:name="No Spacing" w:semiHidden="0" w:uiPriority="1" w:unhideWhenUsed="0" w:qFormat="1"/>
-    <w:lsdException w:name="Light Shading" w:semiHidden="0" w:uiPriority="60" w:unhideWhenUsed="0"/>
-    <w:lsdException w:name="Light List" w:semiHidden="0" w:uiPriority="61" w:unhideWhenUsed="0"/>
-    <w:lsdException w:name="Light Grid" w:semiHidden="0" w:uiPriority="62" w:unhideWhenUsed="0"/>
-    <w:lsdException w:name="Medium Shading 1" w:semiHidden="0" w:uiPriority="63" w:unhideWhenUsed="0"/>
-    <w:lsdException w:name="Medium Shading 2" w:semiHidden="0" w:uiPriority="64" w:unhideWhenUsed="0"/>
-    <w:lsdException w:name="Medium List 1" w:semiHidden="0" w:uiPriority="65" w:unhideWhenUsed="0"/>
-    <w:lsdException w:name="Medium List 2" w:semiHidden="0" w:uiPriority="66" w:unhideWhenUsed="0"/>
-    <w:lsdException w:name="Medium Grid 1" w:semiHidden="0" w:uiPriority="67" w:unhideWhenUsed="0"/>
-    <w:lsdException w:name="Medium Grid 2" w:semiHidden="0" w:uiPriority="68" w:unhideWhenUsed="0"/>
-    <w:lsdException w:name="Medium Grid 3" w:semiHidden="0" w:uiPriority="69" w:unhideWhenUsed="0"/>
-    <w:lsdException w:name="Dark List" w:semiHidden="0" w:uiPriority="70" w:unhideWhenUsed="0"/>
-    <w:lsdException w:name="Colorful Shading" w:semiHidden="0" w:uiPriority="71" w:unhideWhenUsed="0"/>
-    <w:lsdException w:name="Colorful List" w:semiHidden="0" w:uiPriority="72" w:unhideWhenUsed="0"/>
-    <w:lsdException w:name="Colorful Grid" w:semiHidden="0" w:uiPriority="73" w:unhideWhenUsed="0"/>
-    <w:lsdException w:name="Light Shading Accent 1" w:semiHidden="0" w:uiPriority="60" w:unhideWhenUsed="0"/>
-    <w:lsdException w:name="Light List Accent 1" w:semiHidden="0" w:uiPriority="61" w:unhideWhenUsed="0"/>
-    <w:lsdException w:name="Light Grid Accent 1" w:semiHidden="0" w:uiPriority="62" w:unhideWhenUsed="0"/>
-    <w:lsdException w:name="Medium Shading 1 Accent 1" w:semiHidden="0" w:uiPriority="63" w:unhideWhenUsed="0"/>
-    <w:lsdException w:name="Medium Shading 2 Accent 1" w:semiHidden="0" w:uiPriority="64" w:unhideWhenUsed="0"/>
-    <w:lsdException w:name="Medium List 1 Accent 1" w:semiHidden="0" w:uiPriority="65" w:unhideWhenUsed="0"/>
-    <w:lsdException w:name="Revision" w:uiPriority="99" w:unhideWhenUsed="0"/>
-    <w:lsdException w:name="List Paragraph" w:semiHidden="0" w:uiPriority="34" w:unhideWhenUsed="0" w:qFormat="1"/>
-    <w:lsdException w:name="Quote" w:semiHidden="0" w:uiPriority="29" w:unhideWhenUsed="0" w:qFormat="1"/>
-    <w:lsdException w:name="Intense Quote" w:semiHidden="0" w:uiPriority="30" w:unhideWhenUsed="0" w:qFormat="1"/>
-    <w:lsdException w:name="Medium List 2 Accent 1" w:semiHidden="0" w:uiPriority="66" w:unhideWhenUsed="0"/>
-    <w:lsdException w:name="Medium Grid 1 Accent 1" w:semiHidden="0" w:uiPriority="67" w:unhideWhenUsed="0"/>
-    <w:lsdException w:name="Medium Grid 2 Accent 1" w:semiHidden="0" w:uiPriority="68" w:unhideWhenUsed="0"/>
-    <w:lsdException w:name="Medium Grid 3 Accent 1" w:semiHidden="0" w:uiPriority="69" w:unhideWhenUsed="0"/>
-    <w:lsdException w:name="Dark List Accent 1" w:semiHidden="0" w:uiPriority="70" w:unhideWhenUsed="0"/>
-    <w:lsdException w:name="Colorful Shading Accent 1" w:semiHidden="0" w:uiPriority="71" w:unhideWhenUsed="0"/>
-    <w:lsdException w:name="Colorful List Accent 1" w:semiHidden="0" w:uiPriority="72" w:unhideWhenUsed="0"/>
-    <w:lsdException w:name="Colorful Grid Accent 1" w:semiHidden="0" w:uiPriority="73" w:unhideWhenUsed="0"/>
-    <w:lsdException w:name="Light Shading Accent 2" w:semiHidden="0" w:uiPriority="60" w:unhideWhenUsed="0"/>
-    <w:lsdException w:name="Light List Accent 2" w:semiHidden="0" w:uiPriority="61" w:unhideWhenUsed="0"/>
-    <w:lsdException w:name="Light Grid Accent 2" w:semiHidden="0" w:uiPriority="62" w:unhideWhenUsed="0"/>
-    <w:lsdException w:name="Medium Shading 1 Accent 2" w:semiHidden="0" w:uiPriority="63" w:unhideWhenUsed="0"/>
-    <w:lsdException w:name="Medium Shading 2 Accent 2" w:semiHidden="0" w:uiPriority="64" w:unhideWhenUsed="0"/>
-    <w:lsdException w:name="Medium List 1 Accent 2" w:semiHidden="0" w:uiPriority="65" w:unhideWhenUsed="0"/>
-    <w:lsdException w:name="Medium List 2 Accent 2" w:semiHidden="0" w:uiPriority="66" w:unhideWhenUsed="0"/>
-    <w:lsdException w:name="Medium Grid 1 Accent 2" w:semiHidden="0" w:uiPriority="67" w:unhideWhenUsed="0"/>
-    <w:lsdException w:name="Medium Grid 2 Accent 2" w:semiHidden="0" w:uiPriority="68" w:unhideWhenUsed="0"/>
-    <w:lsdException w:name="Medium Grid 3 Accent 2" w:semiHidden="0" w:uiPriority="69" w:unhideWhenUsed="0"/>
-    <w:lsdException w:name="Dark List Accent 2" w:semiHidden="0" w:uiPriority="70" w:unhideWhenUsed="0"/>
-    <w:lsdException w:name="Colorful Shading Accent 2" w:semiHidden="0" w:uiPriority="71" w:unhideWhenUsed="0"/>
-    <w:lsdException w:name="Colorful List Accent 2" w:semiHidden="0" w:uiPriority="72" w:unhideWhenUsed="0"/>
-    <w:lsdException w:name="Colorful Grid Accent 2" w:semiHidden="0" w:uiPriority="73" w:unhideWhenUsed="0"/>
-    <w:lsdException w:name="Light Shading Accent 3" w:semiHidden="0" w:uiPriority="60" w:unhideWhenUsed="0"/>
-    <w:lsdException w:name="Light List Accent 3" w:semiHidden="0" w:uiPriority="61" w:unhideWhenUsed="0"/>
-    <w:lsdException w:name="Light Grid Accent 3" w:semiHidden="0" w:uiPriority="62" w:unhideWhenUsed="0"/>
-    <w:lsdException w:name="Medium Shading 1 Accent 3" w:semiHidden="0" w:uiPriority="63" w:unhideWhenUsed="0"/>
-    <w:lsdException w:name="Medium Shading 2 Accent 3" w:semiHidden="0" w:uiPriority="64" w:unhideWhenUsed="0"/>
-    <w:lsdException w:name="Medium List 1 Accent 3" w:semiHidden="0" w:uiPriority="65" w:unhideWhenUsed="0"/>
-    <w:lsdException w:name="Medium List 2 Accent 3" w:semiHidden="0" w:uiPriority="66" w:unhideWhenUsed="0"/>
-    <w:lsdException w:name="Medium Grid 1 Accent 3" w:semiHidden="0" w:uiPriority="67" w:unhideWhenUsed="0"/>
-    <w:lsdException w:name="Medium Grid 2 Accent 3" w:semiHidden="0" w:uiPriority="68" w:unhideWhenUsed="0"/>
-    <w:lsdException w:name="Medium Grid 3 Accent 3" w:semiHidden="0" w:uiPriority="69" w:unhideWhenUsed="0"/>
-    <w:lsdException w:name="Dark List Accent 3" w:semiHidden="0" w:uiPriority="70" w:unhideWhenUsed="0"/>
-    <w:lsdException w:name="Colorful Shading Accent 3" w:semiHidden="0" w:uiPriority="71" w:unhideWhenUsed="0"/>
-    <w:lsdException w:name="Colorful List Accent 3" w:semiHidden="0" w:uiPriority="72" w:unhideWhenUsed="0"/>
-    <w:lsdException w:name="Colorful Grid Accent 3" w:semiHidden="0" w:uiPriority="73" w:unhideWhenUsed="0"/>
-    <w:lsdException w:name="Light Shading Accent 4" w:semiHidden="0" w:uiPriority="60" w:unhideWhenUsed="0"/>
-    <w:lsdException w:name="Light List Accent 4" w:semiHidden="0" w:uiPriority="61" w:unhideWhenUsed="0"/>
-    <w:lsdException w:name="Light Grid Accent 4" w:semiHidden="0" w:uiPriority="62" w:unhideWhenUsed="0"/>
-    <w:lsdException w:name="Medium Shading 1 Accent 4" w:semiHidden="0" w:uiPriority="63" w:unhideWhenUsed="0"/>
-    <w:lsdException w:name="Medium Shading 2 Accent 4" w:semiHidden="0" w:uiPriority="64" w:unhideWhenUsed="0"/>
-    <w:lsdException w:name="Medium List 1 Accent 4" w:semiHidden="0" w:uiPriority="65" w:unhideWhenUsed="0"/>
-    <w:lsdException w:name="Medium List 2 Accent 4" w:semiHidden="0" w:uiPriority="66" w:unhideWhenUsed="0"/>
-    <w:lsdException w:name="Medium Grid 1 Accent 4" w:semiHidden="0" w:uiPriority="67" w:unhideWhenUsed="0"/>
-    <w:lsdException w:name="Medium Grid 2 Accent 4" w:semiHidden="0" w:uiPriority="68" w:unhideWhenUsed="0"/>
-    <w:lsdException w:name="Medium Grid 3 Accent 4" w:semiHidden="0" w:uiPriority="69" w:unhideWhenUsed="0"/>
-    <w:lsdException w:name="Dark List Accent 4" w:semiHidden="0" w:uiPriority="70" w:unhideWhenUsed="0"/>
-    <w:lsdException w:name="Colorful Shading Accent 4" w:semiHidden="0" w:uiPriority="71" w:unhideWhenUsed="0"/>
-    <w:lsdException w:name="Colorful List Accent 4" w:semiHidden="0" w:uiPriority="72" w:unhideWhenUsed="0"/>
-    <w:lsdException w:name="Colorful Grid Accent 4" w:semiHidden="0" w:uiPriority="73" w:unhideWhenUsed="0"/>
-    <w:lsdException w:name="Light Shading Accent 5" w:semiHidden="0" w:uiPriority="60" w:unhideWhenUsed="0"/>
-    <w:lsdException w:name="Light List Accent 5" w:semiHidden="0" w:uiPriority="61" w:unhideWhenUsed="0"/>
-    <w:lsdException w:name="Light Grid Accent 5" w:semiHidden="0" w:uiPriority="62" w:unhideWhenUsed="0"/>
-    <w:lsdException w:name="Medium Shading 1 Accent 5" w:semiHidden="0" w:uiPriority="63" w:unhideWhenUsed="0"/>
-    <w:lsdException w:name="Medium Shading 2 Accent 5" w:semiHidden="0" w:uiPriority="64" w:unhideWhenUsed="0"/>
-    <w:lsdException w:name="Medium List 1 Accent 5" w:semiHidden="0" w:uiPriority="65" w:unhideWhenUsed="0"/>
-    <w:lsdException w:name="Medium List 2 Accent 5" w:semiHidden="0" w:uiPriority="66" w:unhideWhenUsed="0"/>
-    <w:lsdException w:name="Medium Grid 1 Accent 5" w:semiHidden="0" w:uiPriority="67" w:unhideWhenUsed="0"/>
-    <w:lsdException w:name="Medium Grid 2 Accent 5" w:semiHidden="0" w:uiPriority="68" w:unhideWhenUsed="0"/>
-    <w:lsdException w:name="Medium Grid 3 Accent 5" w:semiHidden="0" w:uiPriority="69" w:unhideWhenUsed="0"/>
-    <w:lsdException w:name="Dark List Accent 5" w:semiHidden="0" w:uiPriority="70" w:unhideWhenUsed="0"/>
-    <w:lsdException w:name="Colorful Shading Accent 5" w:semiHidden="0" w:uiPriority="71" w:unhideWhenUsed="0"/>
-    <w:lsdException w:name="Colorful List Accent 5" w:semiHidden="0" w:uiPriority="72" w:unhideWhenUsed="0"/>
-    <w:lsdException w:name="Colorful Grid Accent 5" w:semiHidden="0" w:uiPriority="73" w:unhideWhenUsed="0"/>
-    <w:lsdException w:name="Light Shading Accent 6" w:semiHidden="0" w:uiPriority="60" w:unhideWhenUsed="0"/>
-    <w:lsdException w:name="Light List Accent 6" w:semiHidden="0" w:uiPriority="61" w:unhideWhenUsed="0"/>
-    <w:lsdException w:name="Light Grid Accent 6" w:semiHidden="0" w:uiPriority="62" w:unhideWhenUsed="0"/>
-    <w:lsdException w:name="Medium Shading 1 Accent 6" w:semiHidden="0" w:uiPriority="63" w:unhideWhenUsed="0"/>
-    <w:lsdException w:name="Medium Shading 2 Accent 6" w:semiHidden="0" w:uiPriority="64" w:unhideWhenUsed="0"/>
-    <w:lsdException w:name="Medium List 1 Accent 6" w:semiHidden="0" w:uiPriority="65" w:unhideWhenUsed="0"/>
-    <w:lsdException w:name="Medium List 2 Accent 6" w:semiHidden="0" w:uiPriority="66" w:unhideWhenUsed="0"/>
-    <w:lsdException w:name="Medium Grid 1 Accent 6" w:semiHidden="0" w:uiPriority="67" w:unhideWhenUsed="0"/>
-    <w:lsdException w:name="Medium Grid 2 Accent 6" w:semiHidden="0" w:uiPriority="68" w:unhideWhenUsed="0"/>
-    <w:lsdException w:name="Medium Grid 3 Accent 6" w:semiHidden="0" w:uiPriority="69" w:unhideWhenUsed="0"/>
-    <w:lsdException w:name="Dark List Accent 6" w:semiHidden="0" w:uiPriority="70" w:unhideWhenUsed="0"/>
-    <w:lsdException w:name="Colorful Shading Accent 6" w:semiHidden="0" w:uiPriority="71" w:unhideWhenUsed="0"/>
-    <w:lsdException w:name="Colorful List Accent 6" w:semiHidden="0" w:uiPriority="72" w:unhideWhenUsed="0"/>
-    <w:lsdException w:name="Colorful Grid Accent 6" w:semiHidden="0" w:uiPriority="73" w:unhideWhenUsed="0"/>
-    <w:lsdException w:name="Subtle Emphasis" w:semiHidden="0" w:uiPriority="19" w:unhideWhenUsed="0" w:qFormat="1"/>
-    <w:lsdException w:name="Intense Emphasis" w:semiHidden="0" w:uiPriority="21" w:unhideWhenUsed="0" w:qFormat="1"/>
-    <w:lsdException w:name="Subtle Reference" w:semiHidden="0" w:uiPriority="31" w:unhideWhenUsed="0" w:qFormat="1"/>
-    <w:lsdException w:name="Intense Reference" w:semiHidden="0" w:uiPriority="32" w:unhideWhenUsed="0" w:qFormat="1"/>
-    <w:lsdException w:name="Book Title" w:semiHidden="0" w:uiPriority="33" w:unhideWhenUsed="0" w:qFormat="1"/>
-    <w:lsdException w:name="Bibliography" w:uiPriority="37"/>
-    <w:lsdException w:name="TOC Heading" w:uiPriority="39" w:qFormat="1"/>
-  </w:latentStyles>
-  <w:style w:type="paragraph" w:default="1" w:styleId="Normal">
-    <w:name w:val="Normal"/>
-    <w:qFormat/>
-    <w:rPr>
-      <w:lang w:eastAsia="en-US"/>
-    </w:rPr>
-  </w:style>
-  <w:style w:type="paragraph" w:styleId="Heading1">
-    <w:name w:val="heading 1"/>
-    <w:basedOn w:val="Normal"/>
-    <w:next w:val="Normal"/>
-    <w:qFormat/>
-    <w:pPr>
-      <w:keepNext/>
-      <w:outlineLvl w:val="0"/>
-    </w:pPr>
-    <w:rPr>
-      <w:sz w:val="24"/>
-    </w:rPr>
-  </w:style>
-  <w:style w:type="paragraph" w:styleId="Heading2">
-    <w:name w:val="heading 2"/>
-    <w:basedOn w:val="Normal"/>
-    <w:next w:val="Normal"/>
-    <w:qFormat/>
-    <w:pPr>
-      <w:keepNext/>
-      <w:spacing w:before="240" w:after="60"/>
-      <w:outlineLvl w:val="1"/>
-    </w:pPr>
-    <w:rPr>
-      <w:rFonts w:ascii="Arial" w:hAnsi="Arial"/>
-      <w:b/>
-      <w:i/>
-      <w:sz w:val="24"/>
-    </w:rPr>
-  </w:style>
-  <w:style w:type="paragraph" w:styleId="Heading3">
-    <w:name w:val="heading 3"/>
-    <w:basedOn w:val="Normal"/>
-    <w:next w:val="Normal"/>
-    <w:qFormat/>
-    <w:pPr>
-      <w:keepNext/>
-      <w:ind w:left="993"/>
-      <w:outlineLvl w:val="2"/>
-    </w:pPr>
-    <w:rPr>
-      <w:b/>
-      <w:bCs/>
-    </w:rPr>
-  </w:style>
-  <w:style w:type="character" w:default="1" w:styleId="DefaultParagraphFont">
-    <w:name w:val="Default Paragraph Font"/>
-    <w:uiPriority w:val="1"/>
-    <w:semiHidden/>
-    <w:unhideWhenUsed/>
-  </w:style>
-  <w:style w:type="table" w:default="1" w:styleId="TableNormal">
-    <w:name w:val="Normal Table"/>
-    <w:uiPriority w:val="99"/>
-    <w:semiHidden/>
-    <w:unhideWhenUsed/>
-    <w:tblPr>
-      <w:tblInd w:w="0" w:type="dxa"/>
-      <w:tblCellMar>
-        <w:top w:w="0" w:type="dxa"/>
-        <w:left w:w="108" w:type="dxa"/>
-        <w:bottom w:w="0" w:type="dxa"/>
-        <w:right w:w="108" w:type="dxa"/>
-      </w:tblCellMar>
-    </w:tblPr>
-  </w:style>
-  <w:style w:type="numbering" w:default="1" w:styleId="NoList">
-    <w:name w:val="No List"/>
-    <w:uiPriority w:val="99"/>
-    <w:semiHidden/>
-    <w:unhideWhenUsed/>
-  </w:style>
-  <w:style w:type="paragraph" w:styleId="Footer">
-    <w:name w:val="footer"/>
-    <w:basedOn w:val="Normal"/>
-    <w:pPr>
-      <w:tabs>
-        <w:tab w:val="center" w:pos="4153"/>
-        <w:tab w:val="right" w:pos="8306"/>
-      </w:tabs>
-    </w:pPr>
-  </w:style>
-  <w:style w:type="character" w:styleId="PageNumber">
-    <w:name w:val="page number"/>
-    <w:basedOn w:val="DefaultParagraphFont"/>
-  </w:style>
-  <w:style w:type="paragraph" w:styleId="Header">
-    <w:name w:val="header"/>
-    <w:basedOn w:val="Normal"/>
-    <w:pPr>
-      <w:tabs>
-        <w:tab w:val="center" w:pos="4153"/>
-        <w:tab w:val="right" w:pos="8306"/>
-      </w:tabs>
-    </w:pPr>
-  </w:style>
-  <w:style w:type="paragraph" w:styleId="BodyText">
-    <w:name w:val="Body Text"/>
-    <w:basedOn w:val="Normal"/>
-    <w:rPr>
-      <w:i/>
-    </w:rPr>
-  </w:style>
-  <w:style w:type="table" w:styleId="TableGrid">
-    <w:name w:val="Table Grid"/>
-    <w:basedOn w:val="TableNormal"/>
-    <w:uiPriority w:val="59"/>
-    <w:rsid w:val="00F059E2"/>
-    <w:tblPr>
-      <w:tblBorders>
-        <w:top w:val="single" w:sz="4" w:space="0" w:color="auto"/>
-        <w:left w:val="single" w:sz="4" w:space="0" w:color="auto"/>
-        <w:bottom w:val="single" w:sz="4" w:space="0" w:color="auto"/>
-        <w:right w:val="single" w:sz="4" w:space="0" w:color="auto"/>
-        <w:insideH w:val="single" w:sz="4" w:space="0" w:color="auto"/>
-        <w:insideV w:val="single" w:sz="4" w:space="0" w:color="auto"/>
-      </w:tblBorders>
-    </w:tblPr>
-  </w:style>
-  <w:style w:type="paragraph" w:styleId="BodyText2">
-    <w:name w:val="Body Text 2"/>
-    <w:basedOn w:val="Normal"/>
-    <w:rsid w:val="005641A9"/>
-    <w:pPr>
-      <w:spacing w:after="120" w:line="480" w:lineRule="auto"/>
-    </w:pPr>
-  </w:style>
-  <w:style w:type="paragraph" w:styleId="ListParagraph">
-    <w:name w:val="List Paragraph"/>
-    <w:basedOn w:val="Normal"/>
-    <w:uiPriority w:val="34"/>
-    <w:qFormat/>
-    <w:rsid w:val="0036462C"/>
-    <w:pPr>
-      <w:ind w:left="720"/>
-    </w:pPr>
-  </w:style>
-  <w:style w:type="paragraph" w:styleId="BalloonText">
-    <w:name w:val="Balloon Text"/>
-    <w:basedOn w:val="Normal"/>
-    <w:link w:val="BalloonTextChar"/>
-    <w:rsid w:val="00C16C83"/>
-    <w:rPr>
-      <w:rFonts w:ascii="Tahoma" w:hAnsi="Tahoma"/>
-      <w:sz w:val="16"/>
-      <w:szCs w:val="16"/>
-    </w:rPr>
-  </w:style>
-  <w:style w:type="character" w:customStyle="1" w:styleId="BalloonTextChar">
-    <w:name w:val="Balloon Text Char"/>
-    <w:link w:val="BalloonText"/>
-    <w:rsid w:val="00C16C83"/>
-    <w:rPr>
-      <w:rFonts w:ascii="Tahoma" w:hAnsi="Tahoma" w:cs="Tahoma"/>
-      <w:sz w:val="16"/>
-      <w:szCs w:val="16"/>
-      <w:lang w:eastAsia="en-US"/>
-    </w:rPr>
-  </w:style>
-</w:styles>
-</file>
-
-<file path=word/stylesWithEffects.xml><?xml version="1.0" encoding="utf-8"?>
-<w:styles xmlns:wpc="http://schemas.microsoft.com/office/word/2010/wordprocessingCanvas" xmlns:mc="http://schemas.openxmlformats.org/markup-compatibility/2006" xmlns:o="urn:schemas-microsoft-com:office:office" xmlns:r="http://schemas.openxmlformats.org/officeDocument/2006/relationships" xmlns:m="http://schemas.openxmlformats.org/officeDocument/2006/math" xmlns:v="urn:schemas-microsoft-com:vml" xmlns:wp14="http://schemas.microsoft.com/office/word/2010/wordprocessingDrawing" xmlns:wp="http://schemas.openxmlformats.org/drawingml/2006/wordprocessingDrawing" xmlns:w10="urn:schemas-microsoft-com:office:word" xmlns:w="http://schemas.openxmlformats.org/wordprocessingml/2006/main" xmlns:w14="http://schemas.microsoft.com/office/word/2010/wordml" xmlns:wpg="http://schemas.microsoft.com/office/word/2010/wordprocessingGroup" xmlns:wpi="http://schemas.microsoft.com/office/word/2010/wordprocessingInk" xmlns:wne="http://schemas.microsoft.com/office/word/2006/wordml" xmlns:wps="http://schemas.microsoft.com/office/word/2010/wordprocessingShape" mc:Ignorable="w14 wp14">
-  <w:docDefaults>
-    <w:rPrDefault>
-      <w:rPr>
-        <w:rFonts w:ascii="Times New Roman" w:eastAsia="Times New Roman" w:hAnsi="Times New Roman" w:cs="Times New Roman"/>
-        <w:lang w:val="en-GB" w:eastAsia="ja-JP" w:bidi="ar-SA"/>
-      </w:rPr>
-    </w:rPrDefault>
-    <w:pPrDefault/>
-  </w:docDefaults>
-  <w:latentStyles w:defLockedState="0" w:defUIPriority="0" w:defSemiHidden="1" w:defUnhideWhenUsed="1" w:defQFormat="0" w:count="267">
-    <w:lsdException w:name="Normal" w:semiHidden="0" w:unhideWhenUsed="0" w:qFormat="1"/>
-    <w:lsdException w:name="heading 1" w:semiHidden="0" w:unhideWhenUsed="0" w:qFormat="1"/>
-    <w:lsdException w:name="heading 2" w:semiHidden="0" w:unhideWhenUsed="0" w:qFormat="1"/>
-    <w:lsdException w:name="heading 3" w:semiHidden="0" w:unhideWhenUsed="0" w:qFormat="1"/>
-    <w:lsdException w:name="heading 4" w:qFormat="1"/>
-    <w:lsdException w:name="heading 5" w:qFormat="1"/>
-    <w:lsdException w:name="heading 6" w:qFormat="1"/>
-    <w:lsdException w:name="heading 7" w:qFormat="1"/>
-    <w:lsdException w:name="heading 8" w:qFormat="1"/>
-    <w:lsdException w:name="heading 9" w:qFormat="1"/>
-    <w:lsdException w:name="caption" w:qFormat="1"/>
-    <w:lsdException w:name="List Number" w:semiHidden="0" w:unhideWhenUsed="0"/>
-    <w:lsdException w:name="List 4" w:semiHidden="0" w:unhideWhenUsed="0"/>
-    <w:lsdException w:name="List 5" w:semiHidden="0" w:unhideWhenUsed="0"/>
-    <w:lsdException w:name="Title" w:semiHidden="0" w:unhideWhenUsed="0" w:qFormat="1"/>
-    <w:lsdException w:name="Subtitle" w:semiHidden="0" w:unhideWhenUsed="0" w:qFormat="1"/>
-    <w:lsdException w:name="Salutation" w:semiHidden="0" w:unhideWhenUsed="0"/>
-    <w:lsdException w:name="Date" w:semiHidden="0" w:unhideWhenUsed="0"/>
-    <w:lsdException w:name="Body Text First Indent" w:semiHidden="0" w:unhideWhenUsed="0"/>
-    <w:lsdException w:name="Strong" w:semiHidden="0" w:unhideWhenUsed="0" w:qFormat="1"/>
-    <w:lsdException w:name="Emphasis" w:semiHidden="0" w:unhideWhenUsed="0" w:qFormat="1"/>
-    <w:lsdException w:name="Table Grid" w:uiPriority="59"/>
-    <w:lsdException w:name="Placeholder Text" w:uiPriority="99" w:unhideWhenUsed="0"/>
-    <w:lsdException w:name="No Spacing" w:semiHidden="0" w:uiPriority="1" w:unhideWhenUsed="0" w:qFormat="1"/>
-    <w:lsdException w:name="Light Shading" w:semiHidden="0" w:uiPriority="60" w:unhideWhenUsed="0"/>
-    <w:lsdException w:name="Light List" w:semiHidden="0" w:uiPriority="61" w:unhideWhenUsed="0"/>
-    <w:lsdException w:name="Light Grid" w:semiHidden="0" w:uiPriority="62" w:unhideWhenUsed="0"/>
-    <w:lsdException w:name="Medium Shading 1" w:semiHidden="0" w:uiPriority="63" w:unhideWhenUsed="0"/>
-    <w:lsdException w:name="Medium Shading 2" w:semiHidden="0" w:uiPriority="64" w:unhideWhenUsed="0"/>
-    <w:lsdException w:name="Medium List 1" w:semiHidden="0" w:uiPriority="65" w:unhideWhenUsed="0"/>
-    <w:lsdException w:name="Medium List 2" w:semiHidden="0" w:uiPriority="66" w:unhideWhenUsed="0"/>
-    <w:lsdException w:name="Medium Grid 1" w:semiHidden="0" w:uiPriority="67" w:unhideWhenUsed="0"/>
-    <w:lsdException w:name="Medium Grid 2" w:semiHidden="0" w:uiPriority="68" w:unhideWhenUsed="0"/>
-    <w:lsdException w:name="Medium Grid 3" w:semiHidden="0" w:uiPriority="69" w:unhideWhenUsed="0"/>
-    <w:lsdException w:name="Dark List" w:semiHidden="0" w:uiPriority="70" w:unhideWhenUsed="0"/>
-    <w:lsdException w:name="Colorful Shading" w:semiHidden="0" w:uiPriority="71" w:unhideWhenUsed="0"/>
-    <w:lsdException w:name="Colorful List" w:semiHidden="0" w:uiPriority="72" w:unhideWhenUsed="0"/>
-    <w:lsdException w:name="Colorful Grid" w:semiHidden="0" w:uiPriority="73" w:unhideWhenUsed="0"/>
-    <w:lsdException w:name="Light Shading Accent 1" w:semiHidden="0" w:uiPriority="60" w:unhideWhenUsed="0"/>
-    <w:lsdException w:name="Light List Accent 1" w:semiHidden="0" w:uiPriority="61" w:unhideWhenUsed="0"/>
-    <w:lsdException w:name="Light Grid Accent 1" w:semiHidden="0" w:uiPriority="62" w:unhideWhenUsed="0"/>
-    <w:lsdException w:name="Medium Shading 1 Accent 1" w:semiHidden="0" w:uiPriority="63" w:unhideWhenUsed="0"/>
-    <w:lsdException w:name="Medium Shading 2 Accent 1" w:semiHidden="0" w:uiPriority="64" w:unhideWhenUsed="0"/>
-    <w:lsdException w:name="Medium List 1 Accent 1" w:semiHidden="0" w:uiPriority="65" w:unhideWhenUsed="0"/>
-    <w:lsdException w:name="Revision" w:uiPriority="99" w:unhideWhenUsed="0"/>
-    <w:lsdException w:name="List Paragraph" w:semiHidden="0" w:uiPriority="34" w:unhideWhenUsed="0" w:qFormat="1"/>
-    <w:lsdException w:name="Quote" w:semiHidden="0" w:uiPriority="29" w:unhideWhenUsed="0" w:qFormat="1"/>
-    <w:lsdException w:name="Intense Quote" w:semiHidden="0" w:uiPriority="30" w:unhideWhenUsed="0" w:qFormat="1"/>
-    <w:lsdException w:name="Medium List 2 Accent 1" w:semiHidden="0" w:uiPriority="66" w:unhideWhenUsed="0"/>
-    <w:lsdException w:name="Medium Grid 1 Accent 1" w:semiHidden="0" w:uiPriority="67" w:unhideWhenUsed="0"/>
-    <w:lsdException w:name="Medium Grid 2 Accent 1" w:semiHidden="0" w:uiPriority="68" w:unhideWhenUsed="0"/>
-    <w:lsdException w:name="Medium Grid 3 Accent 1" w:semiHidden="0" w:uiPriority="69" w:unhideWhenUsed="0"/>
-    <w:lsdException w:name="Dark List Accent 1" w:semiHidden="0" w:uiPriority="70" w:unhideWhenUsed="0"/>
-    <w:lsdException w:name="Colorful Shading Accent 1" w:semiHidden="0" w:uiPriority="71" w:unhideWhenUsed="0"/>
-    <w:lsdException w:name="Colorful List Accent 1" w:semiHidden="0" w:uiPriority="72" w:unhideWhenUsed="0"/>
-    <w:lsdException w:name="Colorful Grid Accent 1" w:semiHidden="0" w:uiPriority="73" w:unhideWhenUsed="0"/>
-    <w:lsdException w:name="Light Shading Accent 2" w:semiHidden="0" w:uiPriority="60" w:unhideWhenUsed="0"/>
-    <w:lsdException w:name="Light List Accent 2" w:semiHidden="0" w:uiPriority="61" w:unhideWhenUsed="0"/>
-    <w:lsdException w:name="Light Grid Accent 2" w:semiHidden="0" w:uiPriority="62" w:unhideWhenUsed="0"/>
-    <w:lsdException w:name="Medium Shading 1 Accent 2" w:semiHidden="0" w:uiPriority="63" w:unhideWhenUsed="0"/>
-    <w:lsdException w:name="Medium Shading 2 Accent 2" w:semiHidden="0" w:uiPriority="64" w:unhideWhenUsed="0"/>
-    <w:lsdException w:name="Medium List 1 Accent 2" w:semiHidden="0" w:uiPriority="65" w:unhideWhenUsed="0"/>
-    <w:lsdException w:name="Medium List 2 Accent 2" w:semiHidden="0" w:uiPriority="66" w:unhideWhenUsed="0"/>
-    <w:lsdException w:name="Medium Grid 1 Accent 2" w:semiHidden="0" w:uiPriority="67" w:unhideWhenUsed="0"/>
-    <w:lsdException w:name="Medium Grid 2 Accent 2" w:semiHidden="0" w:uiPriority="68" w:unhideWhenUsed="0"/>
-    <w:lsdException w:name="Medium Grid 3 Accent 2" w:semiHidden="0" w:uiPriority="69" w:unhideWhenUsed="0"/>
-    <w:lsdException w:name="Dark List Accent 2" w:semiHidden="0" w:uiPriority="70" w:unhideWhenUsed="0"/>
-    <w:lsdException w:name="Colorful Shading Accent 2" w:semiHidden="0" w:uiPriority="71" w:unhideWhenUsed="0"/>
-    <w:lsdException w:name="Colorful List Accent 2" w:semiHidden="0" w:uiPriority="72" w:unhideWhenUsed="0"/>
-    <w:lsdException w:name="Colorful Grid Accent 2" w:semiHidden="0" w:uiPriority="73" w:unhideWhenUsed="0"/>
-    <w:lsdException w:name="Light Shading Accent 3" w:semiHidden="0" w:uiPriority="60" w:unhideWhenUsed="0"/>
-    <w:lsdException w:name="Light List Accent 3" w:semiHidden="0" w:uiPriority="61" w:unhideWhenUsed="0"/>
-    <w:lsdException w:name="Light Grid Accent 3" w:semiHidden="0" w:uiPriority="62" w:unhideWhenUsed="0"/>
-    <w:lsdException w:name="Medium Shading 1 Accent 3" w:semiHidden="0" w:uiPriority="63" w:unhideWhenUsed="0"/>
-    <w:lsdException w:name="Medium Shading 2 Accent 3" w:semiHidden="0" w:uiPriority="64" w:unhideWhenUsed="0"/>
-    <w:lsdException w:name="Medium List 1 Accent 3" w:semiHidden="0" w:uiPriority="65" w:unhideWhenUsed="0"/>
-    <w:lsdException w:name="Medium List 2 Accent 3" w:semiHidden="0" w:uiPriority="66" w:unhideWhenUsed="0"/>
-    <w:lsdException w:name="Medium Grid 1 Accent 3" w:semiHidden="0" w:uiPriority="67" w:unhideWhenUsed="0"/>
-    <w:lsdException w:name="Medium Grid 2 Accent 3" w:semiHidden="0" w:uiPriority="68" w:unhideWhenUsed="0"/>
-    <w:lsdException w:name="Medium Grid 3 Accent 3" w:semiHidden="0" w:uiPriority="69" w:unhideWhenUsed="0"/>
-    <w:lsdException w:name="Dark List Accent 3" w:semiHidden="0" w:uiPriority="70" w:unhideWhenUsed="0"/>
-    <w:lsdException w:name="Colorful Shading Accent 3" w:semiHidden="0" w:uiPriority="71" w:unhideWhenUsed="0"/>
-    <w:lsdException w:name="Colorful List Accent 3" w:semiHidden="0" w:uiPriority="72" w:unhideWhenUsed="0"/>
-    <w:lsdException w:name="Colorful Grid Accent 3" w:semiHidden="0" w:uiPriority="73" w:unhideWhenUsed="0"/>
-    <w:lsdException w:name="Light Shading Accent 4" w:semiHidden="0" w:uiPriority="60" w:unhideWhenUsed="0"/>
-    <w:lsdException w:name="Light List Accent 4" w:semiHidden="0" w:uiPriority="61" w:unhideWhenUsed="0"/>
-    <w:lsdException w:name="Light Grid Accent 4" w:semiHidden="0" w:uiPriority="62" w:unhideWhenUsed="0"/>
-    <w:lsdException w:name="Medium Shading 1 Accent 4" w:semiHidden="0" w:uiPriority="63" w:unhideWhenUsed="0"/>
-    <w:lsdException w:name="Medium Shading 2 Accent 4" w:semiHidden="0" w:uiPriority="64" w:unhideWhenUsed="0"/>
-    <w:lsdException w:name="Medium List 1 Accent 4" w:semiHidden="0" w:uiPriority="65" w:unhideWhenUsed="0"/>
-    <w:lsdException w:name="Medium List 2 Accent 4" w:semiHidden="0" w:uiPriority="66" w:unhideWhenUsed="0"/>
-    <w:lsdException w:name="Medium Grid 1 Accent 4" w:semiHidden="0" w:uiPriority="67" w:unhideWhenUsed="0"/>
-    <w:lsdException w:name="Medium Grid 2 Accent 4" w:semiHidden="0" w:uiPriority="68" w:unhideWhenUsed="0"/>
-    <w:lsdException w:name="Medium Grid 3 Accent 4" w:semiHidden="0" w:uiPriority="69" w:unhideWhenUsed="0"/>
-    <w:lsdException w:name="Dark List Accent 4" w:semiHidden="0" w:uiPriority="70" w:unhideWhenUsed="0"/>
-    <w:lsdException w:name="Colorful Shading Accent 4" w:semiHidden="0" w:uiPriority="71" w:unhideWhenUsed="0"/>
-    <w:lsdException w:name="Colorful List Accent 4" w:semiHidden="0" w:uiPriority="72" w:unhideWhenUsed="0"/>
-    <w:lsdException w:name="Colorful Grid Accent 4" w:semiHidden="0" w:uiPriority="73" w:unhideWhenUsed="0"/>
-    <w:lsdException w:name="Light Shading Accent 5" w:semiHidden="0" w:uiPriority="60" w:unhideWhenUsed="0"/>
-    <w:lsdException w:name="Light List Accent 5" w:semiHidden="0" w:uiPriority="61" w:unhideWhenUsed="0"/>
-    <w:lsdException w:name="Light Grid Accent 5" w:semiHidden="0" w:uiPriority="62" w:unhideWhenUsed="0"/>
-    <w:lsdException w:name="Medium Shading 1 Accent 5" w:semiHidden="0" w:uiPriority="63" w:unhideWhenUsed="0"/>
-    <w:lsdException w:name="Medium Shading 2 Accent 5" w:semiHidden="0" w:uiPriority="64" w:unhideWhenUsed="0"/>
-    <w:lsdException w:name="Medium List 1 Accent 5" w:semiHidden="0" w:uiPriority="65" w:unhideWhenUsed="0"/>
-    <w:lsdException w:name="Medium List 2 Accent 5" w:semiHidden="0" w:uiPriority="66" w:unhideWhenUsed="0"/>
-    <w:lsdException w:name="Medium Grid 1 Accent 5" w:semiHidden="0" w:uiPriority="67" w:unhideWhenUsed="0"/>
-    <w:lsdException w:name="Medium Grid 2 Accent 5" w:semiHidden="0" w:uiPriority="68" w:unhideWhenUsed="0"/>
-    <w:lsdException w:name="Medium Grid 3 Accent 5" w:semiHidden="0" w:uiPriority="69" w:unhideWhenUsed="0"/>
-    <w:lsdException w:name="Dark List Accent 5" w:semiHidden="0" w:uiPriority="70" w:unhideWhenUsed="0"/>
-    <w:lsdException w:name="Colorful Shading Accent 5" w:semiHidden="0" w:uiPriority="71" w:unhideWhenUsed="0"/>
-    <w:lsdException w:name="Colorful List Accent 5" w:semiHidden="0" w:uiPriority="72" w:unhideWhenUsed="0"/>
-    <w:lsdException w:name="Colorful Grid Accent 5" w:semiHidden="0" w:uiPriority="73" w:unhideWhenUsed="0"/>
-    <w:lsdException w:name="Light Shading Accent 6" w:semiHidden="0" w:uiPriority="60" w:unhideWhenUsed="0"/>
-    <w:lsdException w:name="Light List Accent 6" w:semiHidden="0" w:uiPriority="61" w:unhideWhenUsed="0"/>
-    <w:lsdException w:name="Light Grid Accent 6" w:semiHidden="0" w:uiPriority="62" w:unhideWhenUsed="0"/>
-    <w:lsdException w:name="Medium Shading 1 Accent 6" w:semiHidden="0" w:uiPriority="63" w:unhideWhenUsed="0"/>
-    <w:lsdException w:name="Medium Shading 2 Accent 6" w:semiHidden="0" w:uiPriority="64" w:unhideWhenUsed="0"/>
-    <w:lsdException w:name="Medium List 1 Accent 6" w:semiHidden="0" w:uiPriority="65" w:unhideWhenUsed="0"/>
-    <w:lsdException w:name="Medium List 2 Accent 6" w:semiHidden="0" w:uiPriority="66" w:unhideWhenUsed="0"/>
-    <w:lsdException w:name="Medium Grid 1 Accent 6" w:semiHidden="0" w:uiPriority="67" w:unhideWhenUsed="0"/>
-    <w:lsdException w:name="Medium Grid 2 Accent 6" w:semiHidden="0" w:uiPriority="68" w:unhideWhenUsed="0"/>
-    <w:lsdException w:name="Medium Grid 3 Accent 6" w:semiHidden="0" w:uiPriority="69" w:unhideWhenUsed="0"/>
-    <w:lsdException w:name="Dark List Accent 6" w:semiHidden="0" w:uiPriority="70" w:unhideWhenUsed="0"/>
-    <w:lsdException w:name="Colorful Shading Accent 6" w:semiHidden="0" w:uiPriority="71" w:unhideWhenUsed="0"/>
-    <w:lsdException w:name="Colorful List Accent 6" w:semiHidden="0" w:uiPriority="72" w:unhideWhenUsed="0"/>
-    <w:lsdException w:name="Colorful Grid Accent 6" w:semiHidden="0" w:uiPriority="73" w:unhideWhenUsed="0"/>
-    <w:lsdException w:name="Subtle Emphasis" w:semiHidden="0" w:uiPriority="19" w:unhideWhenUsed="0" w:qFormat="1"/>
-    <w:lsdException w:name="Intense Emphasis" w:semiHidden="0" w:uiPriority="21" w:unhideWhenUsed="0" w:qFormat="1"/>
-    <w:lsdException w:name="Subtle Reference" w:semiHidden="0" w:uiPriority="31" w:unhideWhenUsed="0" w:qFormat="1"/>
-    <w:lsdException w:name="Intense Reference" w:semiHidden="0" w:uiPriority="32" w:unhideWhenUsed="0" w:qFormat="1"/>
-    <w:lsdException w:name="Book Title" w:semiHidden="0" w:uiPriority="33" w:unhideWhenUsed="0" w:qFormat="1"/>
-    <w:lsdException w:name="Bibliography" w:uiPriority="37"/>
-    <w:lsdException w:name="TOC Heading" w:uiPriority="39" w:qFormat="1"/>
+  <w:latentStyles w:defLockedState="0" w:defUIPriority="0" w:defSemiHidden="0" w:defUnhideWhenUsed="0" w:defQFormat="0" w:count="376">
+    <w:lsdException w:name="Normal" w:qFormat="1"/>
+    <w:lsdException w:name="heading 1" w:qFormat="1"/>
+    <w:lsdException w:name="heading 2" w:qFormat="1"/>
+    <w:lsdException w:name="heading 3" w:qFormat="1"/>
+    <w:lsdException w:name="heading 4" w:semiHidden="1" w:unhideWhenUsed="1" w:qFormat="1"/>
+    <w:lsdException w:name="heading 5" w:semiHidden="1" w:unhideWhenUsed="1" w:qFormat="1"/>
+    <w:lsdException w:name="heading 6" w:semiHidden="1" w:unhideWhenUsed="1" w:qFormat="1"/>
+    <w:lsdException w:name="heading 7" w:semiHidden="1" w:unhideWhenUsed="1" w:qFormat="1"/>
+    <w:lsdException w:name="heading 8" w:semiHidden="1" w:unhideWhenUsed="1" w:qFormat="1"/>
+    <w:lsdException w:name="heading 9" w:semiHidden="1" w:unhideWhenUsed="1" w:qFormat="1"/>
+    <w:lsdException w:name="index 1" w:semiHidden="1" w:unhideWhenUsed="1"/>
+    <w:lsdException w:name="index 2" w:semiHidden="1" w:unhideWhenUsed="1"/>
+    <w:lsdException w:name="index 3" w:semiHidden="1" w:unhideWhenUsed="1"/>
+    <w:lsdException w:name="index 4" w:semiHidden="1" w:unhideWhenUsed="1"/>
+    <w:lsdException w:name="index 5" w:semiHidden="1" w:unhideWhenUsed="1"/>
+    <w:lsdException w:name="index 6" w:semiHidden="1" w:unhideWhenUsed="1"/>
+    <w:lsdException w:name="index 7" w:semiHidden="1" w:unhideWhenUsed="1"/>
+    <w:lsdException w:name="index 8" w:semiHidden="1" w:unhideWhenUsed="1"/>
+    <w:lsdException w:name="index 9" w:semiHidden="1" w:unhideWhenUsed="1"/>
+    <w:lsdException w:name="toc 1" w:semiHidden="1" w:unhideWhenUsed="1"/>
+    <w:lsdException w:name="toc 2" w:semiHidden="1" w:unhideWhenUsed="1"/>
+    <w:lsdException w:name="toc 3" w:semiHidden="1" w:unhideWhenUsed="1"/>
+    <w:lsdException w:name="toc 4" w:semiHidden="1" w:unhideWhenUsed="1"/>
+    <w:lsdException w:name="toc 5" w:semiHidden="1" w:unhideWhenUsed="1"/>
+    <w:lsdException w:name="toc 6" w:semiHidden="1" w:unhideWhenUsed="1"/>
+    <w:lsdException w:name="toc 7" w:semiHidden="1" w:unhideWhenUsed="1"/>
+    <w:lsdException w:name="toc 8" w:semiHidden="1" w:unhideWhenUsed="1"/>
+    <w:lsdException w:name="toc 9" w:semiHidden="1" w:unhideWhenUsed="1"/>
+    <w:lsdException w:name="Normal Indent" w:semiHidden="1" w:unhideWhenUsed="1"/>
+    <w:lsdException w:name="footnote text" w:semiHidden="1" w:unhideWhenUsed="1"/>
+    <w:lsdException w:name="annotation text" w:semiHidden="1" w:unhideWhenUsed="1"/>
+    <w:lsdException w:name="header" w:semiHidden="1" w:unhideWhenUsed="1"/>
+    <w:lsdException w:name="footer" w:semiHidden="1" w:unhideWhenUsed="1"/>
+    <w:lsdException w:name="index heading" w:semiHidden="1" w:unhideWhenUsed="1"/>
+    <w:lsdException w:name="caption" w:semiHidden="1" w:unhideWhenUsed="1" w:qFormat="1"/>
+    <w:lsdException w:name="table of figures" w:semiHidden="1" w:unhideWhenUsed="1"/>
+    <w:lsdException w:name="envelope address" w:semiHidden="1" w:unhideWhenUsed="1"/>
+    <w:lsdException w:name="envelope return" w:semiHidden="1" w:unhideWhenUsed="1"/>
+    <w:lsdException w:name="footnote reference" w:semiHidden="1" w:unhideWhenUsed="1"/>
+    <w:lsdException w:name="annotation reference" w:semiHidden="1" w:unhideWhenUsed="1"/>
+    <w:lsdException w:name="line number" w:semiHidden="1" w:unhideWhenUsed="1"/>
+    <w:lsdException w:name="page number" w:semiHidden="1" w:unhideWhenUsed="1"/>
+    <w:lsdException w:name="endnote reference" w:semiHidden="1" w:unhideWhenUsed="1"/>
+    <w:lsdException w:name="endnote text" w:semiHidden="1" w:unhideWhenUsed="1"/>
+    <w:lsdException w:name="table of authorities" w:semiHidden="1" w:unhideWhenUsed="1"/>
+    <w:lsdException w:name="macro" w:semiHidden="1" w:unhideWhenUsed="1"/>
+    <w:lsdException w:name="toa heading" w:semiHidden="1" w:unhideWhenUsed="1"/>
+    <w:lsdException w:name="List" w:semiHidden="1" w:unhideWhenUsed="1"/>
+    <w:lsdException w:name="List Bullet" w:semiHidden="1" w:unhideWhenUsed="1"/>
+    <w:lsdException w:name="List 2" w:semiHidden="1" w:unhideWhenUsed="1"/>
+    <w:lsdException w:name="List 3" w:semiHidden="1" w:unhideWhenUsed="1"/>
+    <w:lsdException w:name="List Bullet 2" w:semiHidden="1" w:unhideWhenUsed="1"/>
+    <w:lsdException w:name="List Bullet 3" w:semiHidden="1" w:unhideWhenUsed="1"/>
+    <w:lsdException w:name="List Bullet 4" w:semiHidden="1" w:unhideWhenUsed="1"/>
+    <w:lsdException w:name="List Bullet 5" w:semiHidden="1" w:unhideWhenUsed="1"/>
+    <w:lsdException w:name="List Number 2" w:semiHidden="1" w:unhideWhenUsed="1"/>
+    <w:lsdException w:name="List Number 3" w:semiHidden="1" w:unhideWhenUsed="1"/>
+    <w:lsdException w:name="List Number 4" w:semiHidden="1" w:unhideWhenUsed="1"/>
+    <w:lsdException w:name="List Number 5" w:semiHidden="1" w:unhideWhenUsed="1"/>
+    <w:lsdException w:name="Title" w:qFormat="1"/>
+    <w:lsdException w:name="Closing" w:semiHidden="1" w:unhideWhenUsed="1"/>
+    <w:lsdException w:name="Signature" w:semiHidden="1" w:unhideWhenUsed="1"/>
+    <w:lsdException w:name="Default Paragraph Font" w:semiHidden="1" w:unhideWhenUsed="1"/>
+    <w:lsdException w:name="Body Text" w:semiHidden="1" w:unhideWhenUsed="1"/>
+    <w:lsdException w:name="Body Text Indent" w:semiHidden="1" w:unhideWhenUsed="1"/>
+    <w:lsdException w:name="List Continue" w:semiHidden="1" w:unhideWhenUsed="1"/>
+    <w:lsdException w:name="List Continue 2" w:semiHidden="1" w:unhideWhenUsed="1"/>
+    <w:lsdException w:name="List Continue 3" w:semiHidden="1" w:unhideWhenUsed="1"/>
+    <w:lsdException w:name="List Continue 4" w:semiHidden="1" w:unhideWhenUsed="1"/>
+    <w:lsdException w:name="List Continue 5" w:semiHidden="1" w:unhideWhenUsed="1"/>
+    <w:lsdException w:name="Message Header" w:semiHidden="1" w:unhideWhenUsed="1"/>
+    <w:lsdException w:name="Subtitle" w:qFormat="1"/>
+    <w:lsdException w:name="Body Text First Indent 2" w:semiHidden="1" w:unhideWhenUsed="1"/>
+    <w:lsdException w:name="Note Heading" w:semiHidden="1" w:unhideWhenUsed="1"/>
+    <w:lsdException w:name="Body Text 2" w:semiHidden="1" w:unhideWhenUsed="1"/>
+    <w:lsdException w:name="Body Text 3" w:semiHidden="1" w:unhideWhenUsed="1"/>
+    <w:lsdException w:name="Body Text Indent 2" w:semiHidden="1" w:unhideWhenUsed="1"/>
+    <w:lsdException w:name="Body Text Indent 3" w:semiHidden="1" w:unhideWhenUsed="1"/>
+    <w:lsdException w:name="Block Text" w:semiHidden="1" w:unhideWhenUsed="1"/>
+    <w:lsdException w:name="Hyperlink" w:semiHidden="1" w:unhideWhenUsed="1"/>
+    <w:lsdException w:name="FollowedHyperlink" w:semiHidden="1" w:unhideWhenUsed="1"/>
+    <w:lsdException w:name="Strong" w:qFormat="1"/>
+    <w:lsdException w:name="Emphasis" w:qFormat="1"/>
+    <w:lsdException w:name="Document Map" w:semiHidden="1" w:unhideWhenUsed="1"/>
+    <w:lsdException w:name="Plain Text" w:semiHidden="1" w:unhideWhenUsed="1"/>
+    <w:lsdException w:name="E-mail Signature" w:semiHidden="1" w:unhideWhenUsed="1"/>
+    <w:lsdException w:name="HTML Top of Form" w:semiHidden="1" w:unhideWhenUsed="1"/>
+    <w:lsdException w:name="HTML Bottom of Form" w:semiHidden="1" w:unhideWhenUsed="1"/>
+    <w:lsdException w:name="Normal (Web)" w:semiHidden="1" w:unhideWhenUsed="1"/>
+    <w:lsdException w:name="HTML Acronym" w:semiHidden="1" w:unhideWhenUsed="1"/>
+    <w:lsdException w:name="HTML Address" w:semiHidden="1" w:unhideWhenUsed="1"/>
+    <w:lsdException w:name="HTML Cite" w:semiHidden="1" w:unhideWhenUsed="1"/>
+    <w:lsdException w:name="HTML Code" w:semiHidden="1" w:unhideWhenUsed="1"/>
+    <w:lsdException w:name="HTML Definition" w:semiHidden="1" w:unhideWhenUsed="1"/>
+    <w:lsdException w:name="HTML Keyboard" w:semiHidden="1" w:unhideWhenUsed="1"/>
+    <w:lsdException w:name="HTML Preformatted" w:semiHidden="1" w:unhideWhenUsed="1"/>
+    <w:lsdException w:name="HTML Sample" w:semiHidden="1" w:unhideWhenUsed="1"/>
+    <w:lsdException w:name="HTML Typewriter" w:semiHidden="1" w:unhideWhenUsed="1"/>
+    <w:lsdException w:name="HTML Variable" w:semiHidden="1" w:unhideWhenUsed="1"/>
+    <w:lsdException w:name="Normal Table" w:semiHidden="1" w:unhideWhenUsed="1"/>
+    <w:lsdException w:name="annotation subject" w:semiHidden="1" w:unhideWhenUsed="1"/>
+    <w:lsdException w:name="No List" w:semiHidden="1" w:unhideWhenUsed="1"/>
+    <w:lsdException w:name="Outline List 1" w:semiHidden="1" w:unhideWhenUsed="1"/>
+    <w:lsdException w:name="Outline List 2" w:semiHidden="1" w:unhideWhenUsed="1"/>
+    <w:lsdException w:name="Outline List 3" w:semiHidden="1" w:unhideWhenUsed="1"/>
+    <w:lsdException w:name="Table Simple 1" w:semiHidden="1" w:unhideWhenUsed="1"/>
+    <w:lsdException w:name="Table Simple 2" w:semiHidden="1" w:unhideWhenUsed="1"/>
+    <w:lsdException w:name="Table Simple 3" w:semiHidden="1" w:unhideWhenUsed="1"/>
+    <w:lsdException w:name="Table Classic 1" w:semiHidden="1" w:unhideWhenUsed="1"/>
+    <w:lsdException w:name="Table Classic 2" w:semiHidden="1" w:unhideWhenUsed="1"/>
+    <w:lsdException w:name="Table Classic 3" w:semiHidden="1" w:unhideWhenUsed="1"/>
+    <w:lsdException w:name="Table Classic 4" w:semiHidden="1" w:unhideWhenUsed="1"/>
+    <w:lsdException w:name="Table Colorful 1" w:semiHidden="1" w:unhideWhenUsed="1"/>
+    <w:lsdException w:name="Table Colorful 2" w:semiHidden="1" w:unhideWhenUsed="1"/>
+    <w:lsdException w:name="Table Colorful 3" w:semiHidden="1" w:unhideWhenUsed="1"/>
+    <w:lsdException w:name="Table Columns 1" w:semiHidden="1" w:unhideWhenUsed="1"/>
+    <w:lsdException w:name="Table Columns 2" w:semiHidden="1" w:unhideWhenUsed="1"/>
+    <w:lsdException w:name="Table Columns 3" w:semiHidden="1" w:unhideWhenUsed="1"/>
+    <w:lsdException w:name="Table Columns 4" w:semiHidden="1" w:unhideWhenUsed="1"/>
+    <w:lsdException w:name="Table Columns 5" w:semiHidden="1" w:unhideWhenUsed="1"/>
+    <w:lsdException w:name="Table Grid 1" w:semiHidden="1" w:unhideWhenUsed="1"/>
+    <w:lsdException w:name="Table Grid 2" w:semiHidden="1" w:unhideWhenUsed="1"/>
+    <w:lsdException w:name="Table Grid 3" w:semiHidden="1" w:unhideWhenUsed="1"/>
+    <w:lsdException w:name="Table Grid 4" w:semiHidden="1" w:unhideWhenUsed="1"/>
+    <w:lsdException w:name="Table Grid 5" w:semiHidden="1" w:unhideWhenUsed="1"/>
+    <w:lsdException w:name="Table Grid 6" w:semiHidden="1" w:unhideWhenUsed="1"/>
+    <w:lsdException w:name="Table Grid 7" w:semiHidden="1" w:unhideWhenUsed="1"/>
+    <w:lsdException w:name="Table Grid 8" w:semiHidden="1" w:unhideWhenUsed="1"/>
+    <w:lsdException w:name="Table List 1" w:semiHidden="1" w:unhideWhenUsed="1"/>
+    <w:lsdException w:name="Table List 2" w:semiHidden="1" w:unhideWhenUsed="1"/>
+    <w:lsdException w:name="Table List 3" w:semiHidden="1" w:unhideWhenUsed="1"/>
+    <w:lsdException w:name="Table List 4" w:semiHidden="1" w:unhideWhenUsed="1"/>
+    <w:lsdException w:name="Table List 5" w:semiHidden="1" w:unhideWhenUsed="1"/>
+    <w:lsdException w:name="Table List 6" w:semiHidden="1" w:unhideWhenUsed="1"/>
+    <w:lsdException w:name="Table List 7" w:semiHidden="1" w:unhideWhenUsed="1"/>
+    <w:lsdException w:name="Table List 8" w:semiHidden="1" w:unhideWhenUsed="1"/>
+    <w:lsdException w:name="Table 3D effects 1" w:semiHidden="1" w:unhideWhenUsed="1"/>
+    <w:lsdException w:name="Table 3D effects 2" w:semiHidden="1" w:unhideWhenUsed="1"/>
+    <w:lsdException w:name="Table 3D effects 3" w:semiHidden="1" w:unhideWhenUsed="1"/>
+    <w:lsdException w:name="Table Contemporary" w:semiHidden="1" w:unhideWhenUsed="1"/>
+    <w:lsdException w:name="Table Elegant" w:semiHidden="1" w:unhideWhenUsed="1"/>
+    <w:lsdException w:name="Table Professional" w:semiHidden="1" w:unhideWhenUsed="1"/>
+    <w:lsdException w:name="Table Subtle 1" w:semiHidden="1" w:unhideWhenUsed="1"/>
+    <w:lsdException w:name="Table Subtle 2" w:semiHidden="1" w:unhideWhenUsed="1"/>
+    <w:lsdException w:name="Table Web 1" w:semiHidden="1" w:unhideWhenUsed="1"/>
+    <w:lsdException w:name="Table Web 2" w:semiHidden="1" w:unhideWhenUsed="1"/>
+    <w:lsdException w:name="Table Web 3" w:semiHidden="1" w:unhideWhenUsed="1"/>
+    <w:lsdException w:name="Balloon Text" w:semiHidden="1" w:unhideWhenUsed="1"/>
+    <w:lsdException w:name="Table Grid" w:semiHidden="1" w:uiPriority="59" w:unhideWhenUsed="1"/>
+    <w:lsdException w:name="Table Theme" w:semiHidden="1" w:unhideWhenUsed="1"/>
+    <w:lsdException w:name="Placeholder Text" w:semiHidden="1" w:uiPriority="99"/>
+    <w:lsdException w:name="No Spacing" w:uiPriority="1" w:qFormat="1"/>
+    <w:lsdException w:name="Light Shading" w:uiPriority="60"/>
+    <w:lsdException w:name="Light List" w:uiPriority="61"/>
+    <w:lsdException w:name="Light Grid" w:uiPriority="62"/>
+    <w:lsdException w:name="Medium Shading 1" w:uiPriority="63"/>
+    <w:lsdException w:name="Medium Shading 2" w:uiPriority="64"/>
+    <w:lsdException w:name="Medium List 1" w:uiPriority="65"/>
+    <w:lsdException w:name="Medium List 2" w:uiPriority="66"/>
+    <w:lsdException w:name="Medium Grid 1" w:uiPriority="67"/>
+    <w:lsdException w:name="Medium Grid 2" w:uiPriority="68"/>
+    <w:lsdException w:name="Medium Grid 3" w:uiPriority="69"/>
+    <w:lsdException w:name="Dark List" w:uiPriority="70"/>
+    <w:lsdException w:name="Colorful Shading" w:uiPriority="71"/>
+    <w:lsdException w:name="Colorful List" w:uiPriority="72"/>
+    <w:lsdException w:name="Colorful Grid" w:uiPriority="73"/>
+    <w:lsdException w:name="Light Shading Accent 1" w:uiPriority="60"/>
+    <w:lsdException w:name="Light List Accent 1" w:uiPriority="61"/>
+    <w:lsdException w:name="Light Grid Accent 1" w:uiPriority="62"/>
+    <w:lsdException w:name="Medium Shading 1 Accent 1" w:uiPriority="63"/>
+    <w:lsdException w:name="Medium Shading 2 Accent 1" w:uiPriority="64"/>
+    <w:lsdException w:name="Medium List 1 Accent 1" w:uiPriority="65"/>
+    <w:lsdException w:name="Revision" w:semiHidden="1" w:uiPriority="99"/>
+    <w:lsdException w:name="List Paragraph" w:uiPriority="34" w:qFormat="1"/>
+    <w:lsdException w:name="Quote" w:uiPriority="29" w:qFormat="1"/>
+    <w:lsdException w:name="Intense Quote" w:uiPriority="30" w:qFormat="1"/>
+    <w:lsdException w:name="Medium List 2 Accent 1" w:uiPriority="66"/>
+    <w:lsdException w:name="Medium Grid 1 Accent 1" w:uiPriority="67"/>
+    <w:lsdException w:name="Medium Grid 2 Accent 1" w:uiPriority="68"/>
+    <w:lsdException w:name="Medium Grid 3 Accent 1" w:uiPriority="69"/>
+    <w:lsdException w:name="Dark List Accent 1" w:uiPriority="70"/>
+    <w:lsdException w:name="Colorful Shading Accent 1" w:uiPriority="71"/>
+    <w:lsdException w:name="Colorful List Accent 1" w:uiPriority="72"/>
+    <w:lsdException w:name="Colorful Grid Accent 1" w:uiPriority="73"/>
+    <w:lsdException w:name="Light Shading Accent 2" w:uiPriority="60"/>
+    <w:lsdException w:name="Light List Accent 2" w:uiPriority="61"/>
+    <w:lsdException w:name="Light Grid Accent 2" w:uiPriority="62"/>
+    <w:lsdException w:name="Medium Shading 1 Accent 2" w:uiPriority="63"/>
+    <w:lsdException w:name="Medium Shading 2 Accent 2" w:uiPriority="64"/>
+    <w:lsdException w:name="Medium List 1 Accent 2" w:uiPriority="65"/>
+    <w:lsdException w:name="Medium List 2 Accent 2" w:uiPriority="66"/>
+    <w:lsdException w:name="Medium Grid 1 Accent 2" w:uiPriority="67"/>
+    <w:lsdException w:name="Medium Grid 2 Accent 2" w:uiPriority="68"/>
+    <w:lsdException w:name="Medium Grid 3 Accent 2" w:uiPriority="69"/>
+    <w:lsdException w:name="Dark List Accent 2" w:uiPriority="70"/>
+    <w:lsdException w:name="Colorful Shading Accent 2" w:uiPriority="71"/>
+    <w:lsdException w:name="Colorful List Accent 2" w:uiPriority="72"/>
+    <w:lsdException w:name="Colorful Grid Accent 2" w:uiPriority="73"/>
+    <w:lsdException w:name="Light Shading Accent 3" w:uiPriority="60"/>
+    <w:lsdException w:name="Light List Accent 3" w:uiPriority="61"/>
+    <w:lsdException w:name="Light Grid Accent 3" w:uiPriority="62"/>
+    <w:lsdException w:name="Medium Shading 1 Accent 3" w:uiPriority="63"/>
+    <w:lsdException w:name="Medium Shading 2 Accent 3" w:uiPriority="64"/>
+    <w:lsdException w:name="Medium List 1 Accent 3" w:uiPriority="65"/>
+    <w:lsdException w:name="Medium List 2 Accent 3" w:uiPriority="66"/>
+    <w:lsdException w:name="Medium Grid 1 Accent 3" w:uiPriority="67"/>
+    <w:lsdException w:name="Medium Grid 2 Accent 3" w:uiPriority="68"/>
+    <w:lsdException w:name="Medium Grid 3 Accent 3" w:uiPriority="69"/>
+    <w:lsdException w:name="Dark List Accent 3" w:uiPriority="70"/>
+    <w:lsdException w:name="Colorful Shading Accent 3" w:uiPriority="71"/>
+    <w:lsdException w:name="Colorful List Accent 3" w:uiPriority="72"/>
+    <w:lsdException w:name="Colorful Grid Accent 3" w:uiPriority="73"/>
+    <w:lsdException w:name="Light Shading Accent 4" w:uiPriority="60"/>
+    <w:lsdException w:name="Light List Accent 4" w:uiPriority="61"/>
+    <w:lsdException w:name="Light Grid Accent 4" w:uiPriority="62"/>
+    <w:lsdException w:name="Medium Shading 1 Accent 4" w:uiPriority="63"/>
+    <w:lsdException w:name="Medium Shading 2 Accent 4" w:uiPriority="64"/>
+    <w:lsdException w:name="Medium List 1 Accent 4" w:uiPriority="65"/>
+    <w:lsdException w:name="Medium List 2 Accent 4" w:uiPriority="66"/>
+    <w:lsdException w:name="Medium Grid 1 Accent 4" w:uiPriority="67"/>
+    <w:lsdException w:name="Medium Grid 2 Accent 4" w:uiPriority="68"/>
+    <w:lsdException w:name="Medium Grid 3 Accent 4" w:uiPriority="69"/>
+    <w:lsdException w:name="Dark List Accent 4" w:uiPriority="70"/>
+    <w:lsdException w:name="Colorful Shading Accent 4" w:uiPriority="71"/>
+    <w:lsdException w:name="Colorful List Accent 4" w:uiPriority="72"/>
+    <w:lsdException w:name="Colorful Grid Accent 4" w:uiPriority="73"/>
+    <w:lsdException w:name="Light Shading Accent 5" w:uiPriority="60"/>
+    <w:lsdException w:name="Light List Accent 5" w:uiPriority="61"/>
+    <w:lsdException w:name="Light Grid Accent 5" w:uiPriority="62"/>
+    <w:lsdException w:name="Medium Shading 1 Accent 5" w:uiPriority="63"/>
+    <w:lsdException w:name="Medium Shading 2 Accent 5" w:uiPriority="64"/>
+    <w:lsdException w:name="Medium List 1 Accent 5" w:uiPriority="65"/>
+    <w:lsdException w:name="Medium List 2 Accent 5" w:uiPriority="66"/>
+    <w:lsdException w:name="Medium Grid 1 Accent 5" w:uiPriority="67"/>
+    <w:lsdException w:name="Medium Grid 2 Accent 5" w:uiPriority="68"/>
+    <w:lsdException w:name="Medium Grid 3 Accent 5" w:uiPriority="69"/>
+    <w:lsdException w:name="Dark List Accent 5" w:uiPriority="70"/>
+    <w:lsdException w:name="Colorful Shading Accent 5" w:uiPriority="71"/>
+    <w:lsdException w:name="Colorful List Accent 5" w:uiPriority="72"/>
+    <w:lsdException w:name="Colorful Grid Accent 5" w:uiPriority="73"/>
+    <w:lsdException w:name="Light Shading Accent 6" w:uiPriority="60"/>
+    <w:lsdException w:name="Light List Accent 6" w:uiPriority="61"/>
+    <w:lsdException w:name="Light Grid Accent 6" w:uiPriority="62"/>
+    <w:lsdException w:name="Medium Shading 1 Accent 6" w:uiPriority="63"/>
+    <w:lsdException w:name="Medium Shading 2 Accent 6" w:uiPriority="64"/>
+    <w:lsdException w:name="Medium List 1 Accent 6" w:uiPriority="65"/>
+    <w:lsdException w:name="Medium List 2 Accent 6" w:uiPriority="66"/>
+    <w:lsdException w:name="Medium Grid 1 Accent 6" w:uiPriority="67"/>
+    <w:lsdException w:name="Medium Grid 2 Accent 6" w:uiPriority="68"/>
+    <w:lsdException w:name="Medium Grid 3 Accent 6" w:uiPriority="69"/>
+    <w:lsdException w:name="Dark List Accent 6" w:uiPriority="70"/>
+    <w:lsdException w:name="Colorful Shading Accent 6" w:uiPriority="71"/>
+    <w:lsdException w:name="Colorful List Accent 6" w:uiPriority="72"/>
+    <w:lsdException w:name="Colorful Grid Accent 6" w:uiPriority="73"/>
+    <w:lsdException w:name="Subtle Emphasis" w:uiPriority="19" w:qFormat="1"/>
+    <w:lsdException w:name="Intense Emphasis" w:uiPriority="21" w:qFormat="1"/>
+    <w:lsdException w:name="Subtle Reference" w:uiPriority="31" w:qFormat="1"/>
+    <w:lsdException w:name="Intense Reference" w:uiPriority="32" w:qFormat="1"/>
+    <w:lsdException w:name="Book Title" w:uiPriority="33" w:qFormat="1"/>
+    <w:lsdException w:name="Bibliography" w:semiHidden="1" w:uiPriority="37" w:unhideWhenUsed="1"/>
+    <w:lsdException w:name="TOC Heading" w:semiHidden="1" w:uiPriority="39" w:unhideWhenUsed="1" w:qFormat="1"/>
+    <w:lsdException w:name="Plain Table 1" w:uiPriority="41"/>
+    <w:lsdException w:name="Plain Table 2" w:uiPriority="42"/>
+    <w:lsdException w:name="Plain Table 3" w:uiPriority="43"/>
+    <w:lsdException w:name="Plain Table 4" w:uiPriority="44"/>
+    <w:lsdException w:name="Plain Table 5" w:uiPriority="45"/>
+    <w:lsdException w:name="Grid Table Light" w:uiPriority="40"/>
+    <w:lsdException w:name="Grid Table 1 Light" w:uiPriority="46"/>
+    <w:lsdException w:name="Grid Table 2" w:uiPriority="47"/>
+    <w:lsdException w:name="Grid Table 3" w:uiPriority="48"/>
+    <w:lsdException w:name="Grid Table 4" w:uiPriority="49"/>
+    <w:lsdException w:name="Grid Table 5 Dark" w:uiPriority="50"/>
+    <w:lsdException w:name="Grid Table 6 Colorful" w:uiPriority="51"/>
+    <w:lsdException w:name="Grid Table 7 Colorful" w:uiPriority="52"/>
+    <w:lsdException w:name="Grid Table 1 Light Accent 1" w:uiPriority="46"/>
+    <w:lsdException w:name="Grid Table 2 Accent 1" w:uiPriority="47"/>
+    <w:lsdException w:name="Grid Table 3 Accent 1" w:uiPriority="48"/>
+    <w:lsdException w:name="Grid Table 4 Accent 1" w:uiPriority="49"/>
+    <w:lsdException w:name="Grid Table 5 Dark Accent 1" w:uiPriority="50"/>
+    <w:lsdException w:name="Grid Table 6 Colorful Accent 1" w:uiPriority="51"/>
+    <w:lsdException w:name="Grid Table 7 Colorful Accent 1" w:uiPriority="52"/>
+    <w:lsdException w:name="Grid Table 1 Light Accent 2" w:uiPriority="46"/>
+    <w:lsdException w:name="Grid Table 2 Accent 2" w:uiPriority="47"/>
+    <w:lsdException w:name="Grid Table 3 Accent 2" w:uiPriority="48"/>
+    <w:lsdException w:name="Grid Table 4 Accent 2" w:uiPriority="49"/>
+    <w:lsdException w:name="Grid Table 5 Dark Accent 2" w:uiPriority="50"/>
+    <w:lsdException w:name="Grid Table 6 Colorful Accent 2" w:uiPriority="51"/>
+    <w:lsdException w:name="Grid Table 7 Colorful Accent 2" w:uiPriority="52"/>
+    <w:lsdException w:name="Grid Table 1 Light Accent 3" w:uiPriority="46"/>
+    <w:lsdException w:name="Grid Table 2 Accent 3" w:uiPriority="47"/>
+    <w:lsdException w:name="Grid Table 3 Accent 3" w:uiPriority="48"/>
+    <w:lsdException w:name="Grid Table 4 Accent 3" w:uiPriority="49"/>
+    <w:lsdException w:name="Grid Table 5 Dark Accent 3" w:uiPriority="50"/>
+    <w:lsdException w:name="Grid Table 6 Colorful Accent 3" w:uiPriority="51"/>
+    <w:lsdException w:name="Grid Table 7 Colorful Accent 3" w:uiPriority="52"/>
+    <w:lsdException w:name="Grid Table 1 Light Accent 4" w:uiPriority="46"/>
+    <w:lsdException w:name="Grid Table 2 Accent 4" w:uiPriority="47"/>
+    <w:lsdException w:name="Grid Table 3 Accent 4" w:uiPriority="48"/>
+    <w:lsdException w:name="Grid Table 4 Accent 4" w:uiPriority="49"/>
+    <w:lsdException w:name="Grid Table 5 Dark Accent 4" w:uiPriority="50"/>
+    <w:lsdException w:name="Grid Table 6 Colorful Accent 4" w:uiPriority="51"/>
+    <w:lsdException w:name="Grid Table 7 Colorful Accent 4" w:uiPriority="52"/>
+    <w:lsdException w:name="Grid Table 1 Light Accent 5" w:uiPriority="46"/>
+    <w:lsdException w:name="Grid Table 2 Accent 5" w:uiPriority="47"/>
+    <w:lsdException w:name="Grid Table 3 Accent 5" w:uiPriority="48"/>
+    <w:lsdException w:name="Grid Table 4 Accent 5" w:uiPriority="49"/>
+    <w:lsdException w:name="Grid Table 5 Dark Accent 5" w:uiPriority="50"/>
+    <w:lsdException w:name="Grid Table 6 Colorful Accent 5" w:uiPriority="51"/>
+    <w:lsdException w:name="Grid Table 7 Colorful Accent 5" w:uiPriority="52"/>
+    <w:lsdException w:name="Grid Table 1 Light Accent 6" w:uiPriority="46"/>
+    <w:lsdException w:name="Grid Table 2 Accent 6" w:uiPriority="47"/>
+    <w:lsdException w:name="Grid Table 3 Accent 6" w:uiPriority="48"/>
+    <w:lsdException w:name="Grid Table 4 Accent 6" w:uiPriority="49"/>
+    <w:lsdException w:name="Grid Table 5 Dark Accent 6" w:uiPriority="50"/>
+    <w:lsdException w:name="Grid Table 6 Colorful Accent 6" w:uiPriority="51"/>
+    <w:lsdException w:name="Grid Table 7 Colorful Accent 6" w:uiPriority="52"/>
+    <w:lsdException w:name="List Table 1 Light" w:uiPriority="46"/>
+    <w:lsdException w:name="List Table 2" w:uiPriority="47"/>
+    <w:lsdException w:name="List Table 3" w:uiPriority="48"/>
+    <w:lsdException w:name="List Table 4" w:uiPriority="49"/>
+    <w:lsdException w:name="List Table 5 Dark" w:uiPriority="50"/>
+    <w:lsdException w:name="List Table 6 Colorful" w:uiPriority="51"/>
+    <w:lsdException w:name="List Table 7 Colorful" w:uiPriority="52"/>
+    <w:lsdException w:name="List Table 1 Light Accent 1" w:uiPriority="46"/>
+    <w:lsdException w:name="List Table 2 Accent 1" w:uiPriority="47"/>
+    <w:lsdException w:name="List Table 3 Accent 1" w:uiPriority="48"/>
+    <w:lsdException w:name="List Table 4 Accent 1" w:uiPriority="49"/>
+    <w:lsdException w:name="List Table 5 Dark Accent 1" w:uiPriority="50"/>
+    <w:lsdException w:name="List Table 6 Colorful Accent 1" w:uiPriority="51"/>
+    <w:lsdException w:name="List Table 7 Colorful Accent 1" w:uiPriority="52"/>
+    <w:lsdException w:name="List Table 1 Light Accent 2" w:uiPriority="46"/>
+    <w:lsdException w:name="List Table 2 Accent 2" w:uiPriority="47"/>
+    <w:lsdException w:name="List Table 3 Accent 2" w:uiPriority="48"/>
+    <w:lsdException w:name="List Table 4 Accent 2" w:uiPriority="49"/>
+    <w:lsdException w:name="List Table 5 Dark Accent 2" w:uiPriority="50"/>
+    <w:lsdException w:name="List Table 6 Colorful Accent 2" w:uiPriority="51"/>
+    <w:lsdException w:name="List Table 7 Colorful Accent 2" w:uiPriority="52"/>
+    <w:lsdException w:name="List Table 1 Light Accent 3" w:uiPriority="46"/>
+    <w:lsdException w:name="List Table 2 Accent 3" w:uiPriority="47"/>
+    <w:lsdException w:name="List Table 3 Accent 3" w:uiPriority="48"/>
+    <w:lsdException w:name="List Table 4 Accent 3" w:uiPriority="49"/>
+    <w:lsdException w:name="List Table 5 Dark Accent 3" w:uiPriority="50"/>
+    <w:lsdException w:name="List Table 6 Colorful Accent 3" w:uiPriority="51"/>
+    <w:lsdException w:name="List Table 7 Colorful Accent 3" w:uiPriority="52"/>
+    <w:lsdException w:name="List Table 1 Light Accent 4" w:uiPriority="46"/>
+    <w:lsdException w:name="List Table 2 Accent 4" w:uiPriority="47"/>
+    <w:lsdException w:name="List Table 3 Accent 4" w:uiPriority="48"/>
+    <w:lsdException w:name="List Table 4 Accent 4" w:uiPriority="49"/>
+    <w:lsdException w:name="List Table 5 Dark Accent 4" w:uiPriority="50"/>
+    <w:lsdException w:name="List Table 6 Colorful Accent 4" w:uiPriority="51"/>
+    <w:lsdException w:name="List Table 7 Colorful Accent 4" w:uiPriority="52"/>
+    <w:lsdException w:name="List Table 1 Light Accent 5" w:uiPriority="46"/>
+    <w:lsdException w:name="List Table 2 Accent 5" w:uiPriority="47"/>
+    <w:lsdException w:name="List Table 3 Accent 5" w:uiPriority="48"/>
+    <w:lsdException w:name="List Table 4 Accent 5" w:uiPriority="49"/>
+    <w:lsdException w:name="List Table 5 Dark Accent 5" w:uiPriority="50"/>
+    <w:lsdException w:name="List Table 6 Colorful Accent 5" w:uiPriority="51"/>
+    <w:lsdException w:name="List Table 7 Colorful Accent 5" w:uiPriority="52"/>
+    <w:lsdException w:name="List Table 1 Light Accent 6" w:uiPriority="46"/>
+    <w:lsdException w:name="List Table 2 Accent 6" w:uiPriority="47"/>
+    <w:lsdException w:name="List Table 3 Accent 6" w:uiPriority="48"/>
+    <w:lsdException w:name="List Table 4 Accent 6" w:uiPriority="49"/>
+    <w:lsdException w:name="List Table 5 Dark Accent 6" w:uiPriority="50"/>
+    <w:lsdException w:name="List Table 6 Colorful Accent 6" w:uiPriority="51"/>
+    <w:lsdException w:name="List Table 7 Colorful Accent 6" w:uiPriority="52"/>
+    <w:lsdException w:name="Mention" w:semiHidden="1" w:uiPriority="99" w:unhideWhenUsed="1"/>
+    <w:lsdException w:name="Smart Hyperlink" w:semiHidden="1" w:uiPriority="99" w:unhideWhenUsed="1"/>
+    <w:lsdException w:name="Hashtag" w:semiHidden="1" w:uiPriority="99" w:unhideWhenUsed="1"/>
+    <w:lsdException w:name="Unresolved Mention" w:semiHidden="1" w:uiPriority="99" w:unhideWhenUsed="1"/>
+    <w:lsdException w:name="Smart Link" w:semiHidden="1" w:uiPriority="99" w:unhideWhenUsed="1"/>
   </w:latentStyles>
   <w:style w:type="paragraph" w:default="1" w:styleId="Normal">
     <w:name w:val="Normal"/>
@@ -7257,7 +7284,7 @@
   <a:extraClrSchemeLst/>
   <a:extLst>
     <a:ext uri="{05A4C25C-085E-4340-85A3-A5531E510DB2}">
-      <thm15:themeFamily xmlns:thm15="http://schemas.microsoft.com/office/thememl/2012/main" xmlns="" name="Office Theme" id="{62F939B6-93AF-4DB8-9C6B-D6C7DFDC589F}" vid="{4A3C46E8-61CC-4603-A589-7422A47A8E4A}"/>
+      <thm15:themeFamily xmlns:thm15="http://schemas.microsoft.com/office/thememl/2012/main" name="Office Theme" id="{62F939B6-93AF-4DB8-9C6B-D6C7DFDC589F}" vid="{4A3C46E8-61CC-4603-A589-7422A47A8E4A}"/>
     </a:ext>
   </a:extLst>
 </a:theme>

</xml_diff>